<commit_message>
update cover & lembar pengesahan
</commit_message>
<xml_diff>
--- a/Draft_Laporan_KKP.docx
+++ b/Draft_Laporan_KKP.docx
@@ -4,13 +4,16 @@
   <w:body>
     <w:p>
       <w:pPr>
-        <w:pStyle w:val="Firstly"/>
+        <w:pStyle w:val="ContentTitle"/>
       </w:pPr>
       <w:bookmarkStart w:id="0" w:name="_Toc74384964"/>
       <w:r>
-        <w:t>LAPORAN KERJA PRAKTEK</w:t>
+        <w:t xml:space="preserve">LAPORAN KERJA </w:t>
       </w:r>
       <w:bookmarkEnd w:id="0"/>
+      <w:r>
+        <w:t>PRAKTIK</w:t>
+      </w:r>
     </w:p>
     <w:p>
       <w:pPr>
@@ -35,17 +38,49 @@
           <w:b/>
           <w:sz w:val="28"/>
         </w:rPr>
-        <w:t>PERANCANGAN SISTEM INFORMASI MANA</w:t>
-      </w:r>
-      <w:bookmarkStart w:id="1" w:name="_GoBack"/>
-      <w:bookmarkEnd w:id="1"/>
+        <w:t>PERANC</w:t>
+      </w:r>
       <w:r>
         <w:rPr>
           <w:rFonts w:cs="Times New Roman"/>
           <w:b/>
           <w:sz w:val="28"/>
         </w:rPr>
-        <w:t>JEMEN KEUANGAN PADA KEDAI RUMAH KOPI SABIT</w:t>
+        <w:t xml:space="preserve">ANGAN SISTEM </w:t>
+      </w:r>
+      <w:r>
+        <w:rPr>
+          <w:rFonts w:cs="Times New Roman"/>
+          <w:b/>
+          <w:i/>
+          <w:sz w:val="28"/>
+        </w:rPr>
+        <w:t xml:space="preserve">POINT OF SALES </w:t>
+      </w:r>
+      <w:r>
+        <w:rPr>
+          <w:rFonts w:cs="Times New Roman"/>
+          <w:b/>
+          <w:sz w:val="28"/>
+        </w:rPr>
+        <w:t xml:space="preserve">BERBASIS </w:t>
+      </w:r>
+      <w:r>
+        <w:rPr>
+          <w:rFonts w:cs="Times New Roman"/>
+          <w:b/>
+          <w:sz w:val="28"/>
+        </w:rPr>
+        <w:br/>
+        <w:t xml:space="preserve">WEB </w:t>
+      </w:r>
+      <w:r>
+        <w:rPr>
+          <w:rFonts w:cs="Times New Roman"/>
+          <w:b/>
+          <w:sz w:val="28"/>
+        </w:rPr>
+        <w:t>PADA KEDAI RUMAH KOPI SABIT</w:t>
       </w:r>
     </w:p>
     <w:p>
@@ -535,7 +570,7 @@
           <w:rFonts w:cs="Times New Roman"/>
           <w:b/>
         </w:rPr>
-        <w:t>TAHUN 2021</w:t>
+        <w:t>TAHUN 2022</w:t>
       </w:r>
     </w:p>
     <w:p>
@@ -557,9 +592,9 @@
     </w:p>
     <w:p>
       <w:pPr>
-        <w:pStyle w:val="KepalaKau"/>
-      </w:pPr>
-      <w:bookmarkStart w:id="2" w:name="_Toc74384965"/>
+        <w:pStyle w:val="Header1"/>
+      </w:pPr>
+      <w:bookmarkStart w:id="1" w:name="_Toc74384965"/>
       <w:r>
         <w:lastRenderedPageBreak/>
         <w:t>LEMBAR PENGESAHAN</w:t>
@@ -567,7 +602,7 @@
       <w:r>
         <w:t xml:space="preserve"> PRODI</w:t>
       </w:r>
-      <w:bookmarkEnd w:id="2"/>
+      <w:bookmarkEnd w:id="1"/>
     </w:p>
     <w:p>
       <w:pPr>
@@ -589,30 +624,80 @@
           <w:rFonts w:cs="Times New Roman"/>
           <w:b/>
         </w:rPr>
-        <w:t>LAPORAN KERJA PRAKTEK</w:t>
-      </w:r>
-    </w:p>
-    <w:p>
-      <w:pPr>
+        <w:t>LAPORAN KERJA PRAKTI</w:t>
+      </w:r>
+      <w:r>
         <w:rPr>
           <w:rFonts w:cs="Times New Roman"/>
           <w:b/>
         </w:rPr>
-      </w:pPr>
-      <w:r>
+        <w:t>K</w:t>
+      </w:r>
+    </w:p>
+    <w:p>
+      <w:pPr>
         <w:rPr>
           <w:rFonts w:cs="Times New Roman"/>
           <w:b/>
         </w:rPr>
-        <w:t>PERANCANGAN SISTEM INFORMASI MANAJEMEN KEUANGAN PADA KEDAI RUMAH KOPI SABIT</w:t>
-      </w:r>
-    </w:p>
-    <w:p>
-      <w:pPr>
+      </w:pPr>
+      <w:r>
         <w:rPr>
           <w:rFonts w:cs="Times New Roman"/>
           <w:b/>
         </w:rPr>
+        <w:t>PERANCANGAN SIS</w:t>
+      </w:r>
+      <w:r>
+        <w:rPr>
+          <w:rFonts w:cs="Times New Roman"/>
+          <w:b/>
+        </w:rPr>
+        <w:t xml:space="preserve">TEM </w:t>
+      </w:r>
+      <w:r>
+        <w:rPr>
+          <w:rFonts w:cs="Times New Roman"/>
+          <w:b/>
+          <w:i/>
+        </w:rPr>
+        <w:t xml:space="preserve">POINT OF SALES </w:t>
+      </w:r>
+      <w:r>
+        <w:rPr>
+          <w:rFonts w:cs="Times New Roman"/>
+          <w:b/>
+        </w:rPr>
+        <w:t>BERBASIS WEB</w:t>
+      </w:r>
+      <w:r>
+        <w:rPr>
+          <w:rFonts w:cs="Times New Roman"/>
+          <w:b/>
+        </w:rPr>
+        <w:t xml:space="preserve"> </w:t>
+      </w:r>
+      <w:r>
+        <w:rPr>
+          <w:rFonts w:cs="Times New Roman"/>
+          <w:b/>
+        </w:rPr>
+        <w:br/>
+      </w:r>
+      <w:r>
+        <w:rPr>
+          <w:rFonts w:cs="Times New Roman"/>
+          <w:b/>
+        </w:rPr>
+        <w:t>PADA KEDAI RUMAH KOPI SABIT</w:t>
+      </w:r>
+    </w:p>
+    <w:p>
+      <w:pPr>
+        <w:rPr>
+          <w:rFonts w:cs="Times New Roman"/>
+          <w:b/>
+        </w:rPr>
       </w:pPr>
     </w:p>
     <w:p>
@@ -643,7 +728,7 @@
         <w:rPr>
           <w:rFonts w:cs="Times New Roman"/>
         </w:rPr>
-        <w:t>Kedai Rumah Kopi Sabit</w:t>
+        <w:t>-</w:t>
       </w:r>
     </w:p>
     <w:p>
@@ -675,13 +760,7 @@
         <w:rPr>
           <w:rFonts w:cs="Times New Roman"/>
         </w:rPr>
-        <w:t xml:space="preserve">Tanggal </w:t>
-      </w:r>
-      <w:r>
-        <w:rPr>
-          <w:rFonts w:cs="Times New Roman"/>
-        </w:rPr>
-        <w:t>10 Mei 2021</w:t>
+        <w:t>-</w:t>
       </w:r>
     </w:p>
     <w:p>
@@ -1155,7 +1234,14 @@
           <w:rFonts w:cs="Times New Roman"/>
           <w:u w:val="single"/>
         </w:rPr>
-        <w:t>Erlin Windia Ambarsari, S.T., M.Kom.</w:t>
+        <w:t>Fauzan Natsir</w:t>
+      </w:r>
+      <w:r>
+        <w:rPr>
+          <w:rFonts w:cs="Times New Roman"/>
+          <w:u w:val="single"/>
+        </w:rPr>
+        <w:t>, M.Kom.</w:t>
       </w:r>
     </w:p>
     <w:p>
@@ -1183,14 +1269,14 @@
     </w:p>
     <w:p>
       <w:pPr>
-        <w:pStyle w:val="KepalaKau"/>
-      </w:pPr>
-      <w:bookmarkStart w:id="3" w:name="_Toc74384966"/>
+        <w:pStyle w:val="Header1"/>
+      </w:pPr>
+      <w:bookmarkStart w:id="2" w:name="_Toc74384966"/>
       <w:r>
         <w:lastRenderedPageBreak/>
         <w:t>LEMBAR PENGESAHAN PERUSAHAAN</w:t>
       </w:r>
-      <w:bookmarkEnd w:id="3"/>
+      <w:bookmarkEnd w:id="2"/>
     </w:p>
     <w:p>
       <w:pPr>
@@ -1212,53 +1298,60 @@
           <w:rFonts w:cs="Times New Roman"/>
           <w:b/>
         </w:rPr>
-        <w:t>LAPORAN KERJA PRAKTEK</w:t>
-      </w:r>
-    </w:p>
-    <w:p>
-      <w:pPr>
-        <w:rPr>
-          <w:rFonts w:cs="Times New Roman"/>
-        </w:rPr>
-      </w:pPr>
-      <w:r>
-        <w:rPr>
-          <w:rFonts w:cs="Times New Roman"/>
-        </w:rPr>
-        <w:t>Bidang : Keuangan</w:t>
-      </w:r>
-    </w:p>
-    <w:p>
-      <w:pPr>
-        <w:rPr>
-          <w:rFonts w:cs="Times New Roman"/>
-        </w:rPr>
-      </w:pPr>
-    </w:p>
-    <w:p>
-      <w:pPr>
-        <w:rPr>
-          <w:rFonts w:cs="Times New Roman"/>
-        </w:rPr>
-      </w:pPr>
-      <w:r>
-        <w:rPr>
-          <w:rFonts w:cs="Times New Roman"/>
-        </w:rPr>
-        <w:t>Di : Kedai Rumah Kopi Sabit</w:t>
-      </w:r>
-    </w:p>
-    <w:p>
-      <w:pPr>
-        <w:rPr>
-          <w:rFonts w:cs="Times New Roman"/>
-        </w:rPr>
-      </w:pPr>
-      <w:r>
-        <w:rPr>
-          <w:rFonts w:cs="Times New Roman"/>
-        </w:rPr>
-        <w:t>Pada : Tanggal 10 Mei 2021</w:t>
+        <w:t>LAPORAN KERJA PRAKTI</w:t>
+      </w:r>
+      <w:r>
+        <w:rPr>
+          <w:rFonts w:cs="Times New Roman"/>
+          <w:b/>
+        </w:rPr>
+        <w:t>K</w:t>
+      </w:r>
+    </w:p>
+    <w:p>
+      <w:pPr>
+        <w:rPr>
+          <w:rFonts w:cs="Times New Roman"/>
+        </w:rPr>
+      </w:pPr>
+      <w:r>
+        <w:rPr>
+          <w:rFonts w:cs="Times New Roman"/>
+        </w:rPr>
+        <w:t>Bidang : Kuliner</w:t>
+      </w:r>
+    </w:p>
+    <w:p>
+      <w:pPr>
+        <w:rPr>
+          <w:rFonts w:cs="Times New Roman"/>
+        </w:rPr>
+      </w:pPr>
+    </w:p>
+    <w:p>
+      <w:pPr>
+        <w:rPr>
+          <w:rFonts w:cs="Times New Roman"/>
+        </w:rPr>
+      </w:pPr>
+      <w:r>
+        <w:rPr>
+          <w:rFonts w:cs="Times New Roman"/>
+        </w:rPr>
+        <w:t>Di : -</w:t>
+      </w:r>
+    </w:p>
+    <w:p>
+      <w:pPr>
+        <w:rPr>
+          <w:rFonts w:cs="Times New Roman"/>
+        </w:rPr>
+      </w:pPr>
+      <w:r>
+        <w:rPr>
+          <w:rFonts w:cs="Times New Roman"/>
+        </w:rPr>
+        <w:t>Pada : -</w:t>
       </w:r>
     </w:p>
     <w:p>
@@ -1602,7 +1695,7 @@
           <w:rFonts w:cs="Times New Roman"/>
           <w:u w:val="single"/>
         </w:rPr>
-        <w:t xml:space="preserve"> (Owner</w:t>
+        <w:t xml:space="preserve"> (Pemilik</w:t>
       </w:r>
       <w:r>
         <w:rPr>
@@ -1664,6 +1757,8 @@
           <w:u w:val="single"/>
         </w:rPr>
       </w:pPr>
+      <w:bookmarkStart w:id="3" w:name="_GoBack"/>
+      <w:bookmarkEnd w:id="3"/>
     </w:p>
     <w:p>
       <w:pPr>
@@ -1696,21 +1791,7 @@
           <w:rFonts w:cs="Times New Roman"/>
           <w:u w:val="single"/>
         </w:rPr>
-        <w:t>Nabil Achmad</w:t>
-      </w:r>
-      <w:r>
-        <w:rPr>
-          <w:rFonts w:cs="Times New Roman"/>
-          <w:u w:val="single"/>
-        </w:rPr>
-        <w:t xml:space="preserve"> (Barista</w:t>
-      </w:r>
-      <w:r>
-        <w:rPr>
-          <w:rFonts w:cs="Times New Roman"/>
-          <w:u w:val="single"/>
-        </w:rPr>
-        <w:t>)</w:t>
+        <w:t>Nama Pembimbing</w:t>
       </w:r>
     </w:p>
     <w:p>
@@ -1765,7 +1846,7 @@
     </w:p>
     <w:p>
       <w:pPr>
-        <w:pStyle w:val="KepalaKau"/>
+        <w:pStyle w:val="Header1"/>
       </w:pPr>
       <w:bookmarkStart w:id="4" w:name="_Toc74384967"/>
       <w:r>
@@ -1799,9 +1880,141 @@
       <w:r>
         <w:rPr>
           <w:rFonts w:cs="Times New Roman"/>
+        </w:rPr>
+        <w:t>Alhamdulillah</w:t>
+      </w:r>
+      <w:r>
+        <w:rPr>
+          <w:rFonts w:cs="Times New Roman"/>
+        </w:rPr>
+        <w:t xml:space="preserve"> </w:t>
+      </w:r>
+      <w:r>
+        <w:rPr>
+          <w:rFonts w:cs="Times New Roman"/>
+        </w:rPr>
+        <w:t>kami panjatkan keh</w:t>
+      </w:r>
+      <w:r>
+        <w:rPr>
+          <w:rFonts w:cs="Times New Roman"/>
+        </w:rPr>
+        <w:t>adirat Tuhan semesta alam, Allah</w:t>
+      </w:r>
+      <w:r>
+        <w:rPr>
+          <w:rFonts w:cs="Times New Roman"/>
+        </w:rPr>
+        <w:t xml:space="preserve"> </w:t>
+      </w:r>
+      <w:r>
+        <w:rPr>
+          <w:rFonts w:cs="Times New Roman"/>
+        </w:rPr>
+        <w:t>Subhanau Wa Ta’ala</w:t>
+      </w:r>
+      <w:r>
+        <w:rPr>
+          <w:rFonts w:cs="Times New Roman"/>
+        </w:rPr>
+        <w:t>, yang mana telah melimpahkan rahmat dan karunia-Nya kepada kami semua.</w:t>
+      </w:r>
+      <w:r>
+        <w:rPr>
+          <w:rFonts w:cs="Times New Roman"/>
+        </w:rPr>
+        <w:t xml:space="preserve"> Sholawat</w:t>
+      </w:r>
+      <w:r>
+        <w:rPr>
+          <w:rFonts w:cs="Times New Roman"/>
+        </w:rPr>
+        <w:t xml:space="preserve"> serta salam </w:t>
+      </w:r>
+      <w:r>
+        <w:rPr>
+          <w:rFonts w:cs="Times New Roman"/>
+        </w:rPr>
+        <w:t>se</w:t>
+      </w:r>
+      <w:r>
+        <w:rPr>
+          <w:rFonts w:cs="Times New Roman"/>
+        </w:rPr>
+        <w:t>moga selalu tercurahkan kepada baginda Nabi besar Muhammad</w:t>
+      </w:r>
+      <w:r>
+        <w:rPr>
+          <w:rFonts w:cs="Times New Roman"/>
+        </w:rPr>
+        <w:t xml:space="preserve"> </w:t>
+      </w:r>
+      <w:r>
+        <w:rPr>
+          <w:rFonts w:cs="Times New Roman"/>
+        </w:rPr>
+        <w:t>Sholallahu ’Alaihi Wassalam</w:t>
+      </w:r>
+      <w:r>
+        <w:rPr>
+          <w:rFonts w:cs="Times New Roman"/>
+        </w:rPr>
+        <w:t xml:space="preserve"> yang selalu dinantikan </w:t>
+      </w:r>
+      <w:r>
+        <w:rPr>
+          <w:rFonts w:cs="Times New Roman"/>
+        </w:rPr>
+        <w:t>syafa’atnya</w:t>
+      </w:r>
+      <w:r>
+        <w:rPr>
+          <w:rFonts w:cs="Times New Roman"/>
+        </w:rPr>
+        <w:t xml:space="preserve"> sehingga menjadi panutan dalam segala aspek kehidupan termasuk dalam menuntut ilmu yang bermanfaat. Serta atas rahmat-Nya l</w:t>
+      </w:r>
+      <w:r>
+        <w:rPr>
+          <w:rFonts w:cs="Times New Roman"/>
+        </w:rPr>
+        <w:t>ah proses</w:t>
+      </w:r>
+      <w:r>
+        <w:rPr>
+          <w:rFonts w:cs="Times New Roman"/>
+        </w:rPr>
+        <w:t xml:space="preserve"> penulisan laporan </w:t>
+      </w:r>
+      <w:r>
+        <w:rPr>
+          <w:rFonts w:cs="Times New Roman"/>
+        </w:rPr>
+        <w:t>Kerja Prakti</w:t>
+      </w:r>
+      <w:r>
+        <w:rPr>
+          <w:rFonts w:cs="Times New Roman"/>
+        </w:rPr>
+        <w:t>k</w:t>
+      </w:r>
+      <w:r>
+        <w:rPr>
+          <w:rFonts w:cs="Times New Roman"/>
+        </w:rPr>
+        <w:t xml:space="preserve"> yang berjudul “PERANCANGAN SISTEM </w:t>
+      </w:r>
+      <w:r>
+        <w:rPr>
+          <w:rFonts w:cs="Times New Roman"/>
           <w:i/>
         </w:rPr>
-        <w:t>Alhamdulillah</w:t>
+        <w:t xml:space="preserve">POINT OF SALES </w:t>
+      </w:r>
+      <w:r>
+        <w:rPr>
+          <w:rFonts w:cs="Times New Roman"/>
+        </w:rPr>
+        <w:t>BERBASIS</w:t>
       </w:r>
       <w:r>
         <w:rPr>
@@ -1813,64 +2026,13 @@
         <w:rPr>
           <w:rFonts w:cs="Times New Roman"/>
         </w:rPr>
-        <w:t xml:space="preserve">kami panjatkan kehadirat Tuhan semesta alam, ALLAH </w:t>
-      </w:r>
-      <w:r>
-        <w:rPr>
-          <w:rFonts w:cs="Times New Roman"/>
-          <w:i/>
-        </w:rPr>
-        <w:t>Subhanau Wa Ta’ala</w:t>
-      </w:r>
-      <w:r>
-        <w:rPr>
-          <w:rFonts w:cs="Times New Roman"/>
-        </w:rPr>
-        <w:t>, yang mana telah melimpahkan rahmat dan karunia-Nya kepada kami semua.</w:t>
-      </w:r>
-      <w:r>
-        <w:rPr>
-          <w:rFonts w:cs="Times New Roman"/>
-        </w:rPr>
-        <w:t xml:space="preserve"> Sholawat</w:t>
-      </w:r>
-      <w:r>
-        <w:rPr>
-          <w:rFonts w:cs="Times New Roman"/>
-        </w:rPr>
-        <w:t xml:space="preserve"> serta salam </w:t>
-      </w:r>
-      <w:r>
-        <w:rPr>
-          <w:rFonts w:cs="Times New Roman"/>
-        </w:rPr>
-        <w:t xml:space="preserve">semoga selalu tercurahkan kepada Baginda Nabi Besar MUHAMMAD </w:t>
-      </w:r>
-      <w:r>
-        <w:rPr>
-          <w:rFonts w:cs="Times New Roman"/>
-          <w:i/>
-        </w:rPr>
-        <w:t>Sholallahu ’Alaihi Wassalam</w:t>
-      </w:r>
-      <w:r>
-        <w:rPr>
-          <w:rFonts w:cs="Times New Roman"/>
-        </w:rPr>
-        <w:t xml:space="preserve"> yang selalu dinantikan </w:t>
-      </w:r>
-      <w:r>
-        <w:rPr>
-          <w:rFonts w:cs="Times New Roman"/>
-          <w:i/>
-        </w:rPr>
-        <w:t>syafa’at</w:t>
-      </w:r>
-      <w:r>
-        <w:rPr>
-          <w:rFonts w:cs="Times New Roman"/>
-        </w:rPr>
-        <w:t>nya sehingga menjadi panutan dalam segala aspek kehidupan termasuk dalam menuntut ilmu yang bermanfaat. Serta atas rahmat-Nya lah prosess penulisan laporan KKP yang berjudul “PERANCANGAN SISTEM INFORMASI MANAJEMEN KEUANGAN PADA KEDAI RUMAH KOPI SABIT” ini dilancarkan sehingga dapat terselesaikan.</w:t>
+        <w:t xml:space="preserve">WEB </w:t>
+      </w:r>
+      <w:r>
+        <w:rPr>
+          <w:rFonts w:cs="Times New Roman"/>
+        </w:rPr>
+        <w:t>PADA KEDAI RUMAH KOPI SABIT” ini dilancarkan sehingga dapat terselesaikan.</w:t>
       </w:r>
     </w:p>
     <w:p>
@@ -1885,19 +2047,31 @@
         <w:rPr>
           <w:rFonts w:cs="Times New Roman"/>
         </w:rPr>
-        <w:t>Ucapan terima kasih juga tak lupa kami ucapkan kepada seluruh pihak yang terlibat dalam proses penyusunan laporan ini, baik yang secara langsung maupun tidak langsung. Terutama untuk keluarga besar</w:t>
-      </w:r>
-      <w:r>
-        <w:rPr>
-          <w:rFonts w:cs="Times New Roman"/>
-        </w:rPr>
-        <w:t xml:space="preserve"> Kedai</w:t>
-      </w:r>
-      <w:r>
-        <w:rPr>
-          <w:rFonts w:cs="Times New Roman"/>
-        </w:rPr>
-        <w:t xml:space="preserve"> Rumah Kopi Sabit yang</w:t>
+        <w:t xml:space="preserve">Ucapan terima </w:t>
+      </w:r>
+      <w:r>
+        <w:rPr>
+          <w:rFonts w:cs="Times New Roman"/>
+        </w:rPr>
+        <w:t>kasih juga tak lupa kami sampaikan</w:t>
+      </w:r>
+      <w:r>
+        <w:rPr>
+          <w:rFonts w:cs="Times New Roman"/>
+        </w:rPr>
+        <w:t xml:space="preserve"> kepada seluruh pihak yang terlibat dalam proses penyusunan laporan ini, baik yang secara langsung ma</w:t>
+      </w:r>
+      <w:r>
+        <w:rPr>
+          <w:rFonts w:cs="Times New Roman"/>
+        </w:rPr>
+        <w:t>upun tidak langsung. Terkhusus</w:t>
+      </w:r>
+      <w:r>
+        <w:rPr>
+          <w:rFonts w:cs="Times New Roman"/>
+        </w:rPr>
+        <w:t xml:space="preserve"> untuk keluarga besar Rumah Kopi Sabit yang</w:t>
       </w:r>
       <w:r>
         <w:rPr>
@@ -1921,7 +2095,13 @@
         <w:rPr>
           <w:rFonts w:cs="Times New Roman"/>
         </w:rPr>
-        <w:t xml:space="preserve"> kegiatan Kuliah Kerja Praktek kami</w:t>
+        <w:t xml:space="preserve"> kegiatan Kuliah Kerja Prakti</w:t>
+      </w:r>
+      <w:r>
+        <w:rPr>
+          <w:rFonts w:cs="Times New Roman"/>
+        </w:rPr>
+        <w:t>k kami</w:t>
       </w:r>
       <w:r>
         <w:rPr>
@@ -1957,7 +2137,7 @@
         <w:rPr>
           <w:rFonts w:cs="Times New Roman"/>
         </w:rPr>
-        <w:t>Jakarta, 15 Mei 2021</w:t>
+        <w:t>Jakarta, ...... 2022</w:t>
       </w:r>
     </w:p>
     <w:p>
@@ -2011,7 +2191,7 @@
     </w:p>
     <w:p>
       <w:pPr>
-        <w:pStyle w:val="KepalaKau"/>
+        <w:pStyle w:val="Header1"/>
       </w:pPr>
       <w:bookmarkStart w:id="5" w:name="_Toc74384968"/>
       <w:r>
@@ -2102,7 +2282,14 @@
                 <w:rStyle w:val="Hyperlink"/>
                 <w:noProof/>
               </w:rPr>
-              <w:t>LAPORAN KERJA PRAKTEK</w:t>
+              <w:t>LAPORAN KERJA PRAKTI</w:t>
+            </w:r>
+            <w:r>
+              <w:rPr>
+                <w:rStyle w:val="Hyperlink"/>
+                <w:noProof/>
+              </w:rPr>
+              <w:t>K</w:t>
             </w:r>
             <w:r>
               <w:rPr>
@@ -4887,7 +5074,7 @@
     </w:p>
     <w:p>
       <w:pPr>
-        <w:pStyle w:val="KepalaKau"/>
+        <w:pStyle w:val="Header1"/>
       </w:pPr>
       <w:bookmarkStart w:id="6" w:name="_Toc74384969"/>
       <w:r>
@@ -5364,7 +5551,7 @@
     </w:p>
     <w:p>
       <w:pPr>
-        <w:pStyle w:val="KepalaKau"/>
+        <w:pStyle w:val="Header1"/>
       </w:pPr>
       <w:bookmarkStart w:id="7" w:name="_Toc74384970"/>
       <w:r>
@@ -5596,7 +5783,7 @@
     </w:p>
     <w:p>
       <w:pPr>
-        <w:pStyle w:val="KepalaKau"/>
+        <w:pStyle w:val="Header1"/>
       </w:pPr>
       <w:bookmarkStart w:id="8" w:name="_Toc74384971"/>
       <w:r>
@@ -6159,7 +6346,19 @@
         <w:rPr>
           <w:rFonts w:cs="Times New Roman"/>
         </w:rPr>
-        <w:t>manfaat bagi instansi terkait, tujuan dari kerja praktek itu sendiri hingga manfaat bagi kami selaku mahasiswa yang menjalankannya</w:t>
+        <w:t>manfaat bagi instansi t</w:t>
+      </w:r>
+      <w:r>
+        <w:rPr>
+          <w:rFonts w:cs="Times New Roman"/>
+        </w:rPr>
+        <w:t>erkait, tujuan dari kerja prakti</w:t>
+      </w:r>
+      <w:r>
+        <w:rPr>
+          <w:rFonts w:cs="Times New Roman"/>
+        </w:rPr>
+        <w:t>k itu sendiri hingga manfaat bagi kami selaku mahasiswa yang menjalankannya</w:t>
       </w:r>
       <w:r>
         <w:rPr>
@@ -6754,7 +6953,21 @@
           <w:rFonts w:cs="Times New Roman"/>
           <w:szCs w:val="24"/>
         </w:rPr>
-        <w:t>juan dari penyusunan laporan itu sendiri, termasuk terkait waktu dan tempat pelaksanaan Kuliah Kerja Praktek, serta Sistematika Penulisan yang merupakan gambaran dari keseluruhan bab dari laporan KKP.</w:t>
+        <w:t>juan dari penyusunan laporan itu sendiri, termasuk terkait waktu dan tempat</w:t>
+      </w:r>
+      <w:r>
+        <w:rPr>
+          <w:rFonts w:cs="Times New Roman"/>
+          <w:szCs w:val="24"/>
+        </w:rPr>
+        <w:t xml:space="preserve"> pelaksanaan Kuliah Kerja Prakti</w:t>
+      </w:r>
+      <w:r>
+        <w:rPr>
+          <w:rFonts w:cs="Times New Roman"/>
+          <w:szCs w:val="24"/>
+        </w:rPr>
+        <w:t>k, serta Sistematika Penulisan yang merupakan gambaran dari keseluruhan bab dari laporan KKP.</w:t>
       </w:r>
     </w:p>
     <w:p>
@@ -7007,7 +7220,7 @@
     </w:p>
     <w:p>
       <w:pPr>
-        <w:pStyle w:val="KepalaKau"/>
+        <w:pStyle w:val="Header1"/>
       </w:pPr>
       <w:bookmarkStart w:id="15" w:name="_Toc74384978"/>
       <w:r>
@@ -10746,7 +10959,7 @@
     </w:p>
     <w:p>
       <w:pPr>
-        <w:pStyle w:val="KepalaKau"/>
+        <w:pStyle w:val="Header1"/>
       </w:pPr>
       <w:bookmarkStart w:id="19" w:name="_Toc74384982"/>
       <w:r>
@@ -12154,7 +12367,7 @@
     </w:p>
     <w:p>
       <w:pPr>
-        <w:pStyle w:val="KepalaKau"/>
+        <w:pStyle w:val="Header1"/>
       </w:pPr>
       <w:bookmarkStart w:id="22" w:name="_Toc74384985"/>
       <w:r>
@@ -29976,7 +30189,7 @@
     </w:p>
     <w:p>
       <w:pPr>
-        <w:pStyle w:val="KepalaKau"/>
+        <w:pStyle w:val="Header1"/>
         <w:ind w:left="0"/>
         <w:jc w:val="both"/>
         <w:sectPr>
@@ -29989,7 +30202,7 @@
     </w:p>
     <w:p>
       <w:pPr>
-        <w:pStyle w:val="KepalaKau"/>
+        <w:pStyle w:val="Header1"/>
       </w:pPr>
       <w:bookmarkStart w:id="32" w:name="_Toc74384995"/>
       <w:r>
@@ -30245,7 +30458,7 @@
     </w:p>
     <w:p>
       <w:pPr>
-        <w:pStyle w:val="KepalaKau"/>
+        <w:pStyle w:val="Header1"/>
       </w:pPr>
       <w:bookmarkStart w:id="35" w:name="_Toc74384998"/>
       <w:r>
@@ -30448,7 +30661,7 @@
           <w:rPr>
             <w:noProof/>
           </w:rPr>
-          <w:t>i</w:t>
+          <w:t>iv</w:t>
         </w:r>
         <w:r>
           <w:rPr>
@@ -34160,10 +34373,10 @@
       <w:u w:val="single"/>
     </w:rPr>
   </w:style>
-  <w:style w:type="paragraph" w:customStyle="1" w:styleId="KepalaKau">
-    <w:name w:val="KepalaKau"/>
+  <w:style w:type="paragraph" w:customStyle="1" w:styleId="Header1">
+    <w:name w:val="Header 1"/>
     <w:basedOn w:val="Heading1"/>
-    <w:link w:val="KepalaKauChar"/>
+    <w:link w:val="Header1Char"/>
     <w:autoRedefine/>
     <w:qFormat/>
     <w:rsid w:val="00FF518B"/>
@@ -34177,10 +34390,10 @@
       <w:sz w:val="24"/>
     </w:rPr>
   </w:style>
-  <w:style w:type="paragraph" w:customStyle="1" w:styleId="Firstly">
-    <w:name w:val="Firstly"/>
+  <w:style w:type="paragraph" w:customStyle="1" w:styleId="ContentTitle">
+    <w:name w:val="Content Title"/>
     <w:basedOn w:val="Heading1"/>
-    <w:link w:val="FirstlyChar"/>
+    <w:link w:val="ContentTitleChar"/>
     <w:autoRedefine/>
     <w:qFormat/>
     <w:rsid w:val="007F7B93"/>
@@ -34194,10 +34407,10 @@
       <w:sz w:val="28"/>
     </w:rPr>
   </w:style>
-  <w:style w:type="character" w:customStyle="1" w:styleId="KepalaKauChar">
-    <w:name w:val="KepalaKau Char"/>
+  <w:style w:type="character" w:customStyle="1" w:styleId="Header1Char">
+    <w:name w:val="Header 1 Char"/>
     <w:basedOn w:val="Heading1Char"/>
-    <w:link w:val="KepalaKau"/>
+    <w:link w:val="Header1"/>
     <w:rsid w:val="00FF518B"/>
     <w:rPr>
       <w:rFonts w:ascii="Times New Roman" w:eastAsiaTheme="majorEastAsia" w:hAnsi="Times New Roman" w:cs="Times New Roman"/>
@@ -34230,10 +34443,10 @@
       <w:lang w:val="en-US"/>
     </w:rPr>
   </w:style>
-  <w:style w:type="character" w:customStyle="1" w:styleId="FirstlyChar">
-    <w:name w:val="Firstly Char"/>
+  <w:style w:type="character" w:customStyle="1" w:styleId="ContentTitleChar">
+    <w:name w:val="Content Title Char"/>
     <w:basedOn w:val="Heading1Char"/>
-    <w:link w:val="Firstly"/>
+    <w:link w:val="ContentTitle"/>
     <w:rsid w:val="007F7B93"/>
     <w:rPr>
       <w:rFonts w:ascii="Times New Roman" w:eastAsiaTheme="majorEastAsia" w:hAnsi="Times New Roman" w:cs="Times New Roman"/>
@@ -34684,7 +34897,7 @@
 </file>
 
 <file path=customXml/itemProps1.xml><?xml version="1.0" encoding="utf-8"?>
-<ds:datastoreItem xmlns:ds="http://schemas.openxmlformats.org/officeDocument/2006/customXml" ds:itemID="{17209D62-2FDE-4467-8F30-E5004C654914}">
+<ds:datastoreItem xmlns:ds="http://schemas.openxmlformats.org/officeDocument/2006/customXml" ds:itemID="{37102401-1B91-44D3-BCC0-6A9887060AC4}">
   <ds:schemaRefs>
     <ds:schemaRef ds:uri="http://schemas.openxmlformats.org/officeDocument/2006/bibliography"/>
   </ds:schemaRefs>

</xml_diff>

<commit_message>
update lembar pengesahan perusahaan
</commit_message>
<xml_diff>
--- a/Draft_Laporan_KKP.docx
+++ b/Draft_Laporan_KKP.docx
@@ -1738,27 +1738,25 @@
         <w:ind w:left="0" w:right="0"/>
         <w:rPr>
           <w:rFonts w:cs="Times New Roman"/>
+        </w:rPr>
+      </w:pPr>
+      <w:bookmarkStart w:id="3" w:name="_GoBack"/>
+      <w:r>
+        <w:rPr>
+          <w:rFonts w:cs="Times New Roman"/>
+        </w:rPr>
+        <w:t>Pembimbing,</w:t>
+      </w:r>
+    </w:p>
+    <w:bookmarkEnd w:id="3"/>
+    <w:p>
+      <w:pPr>
+        <w:ind w:left="0" w:right="0"/>
+        <w:rPr>
+          <w:rFonts w:cs="Times New Roman"/>
           <w:u w:val="single"/>
         </w:rPr>
       </w:pPr>
-      <w:r>
-        <w:rPr>
-          <w:rFonts w:cs="Times New Roman"/>
-          <w:u w:val="single"/>
-        </w:rPr>
-        <w:t>Pembimbing,</w:t>
-      </w:r>
-    </w:p>
-    <w:p>
-      <w:pPr>
-        <w:ind w:left="0" w:right="0"/>
-        <w:rPr>
-          <w:rFonts w:cs="Times New Roman"/>
-          <w:u w:val="single"/>
-        </w:rPr>
-      </w:pPr>
-      <w:bookmarkStart w:id="3" w:name="_GoBack"/>
-      <w:bookmarkEnd w:id="3"/>
     </w:p>
     <w:p>
       <w:pPr>
@@ -30661,7 +30659,7 @@
           <w:rPr>
             <w:noProof/>
           </w:rPr>
-          <w:t>iv</w:t>
+          <w:t>14</w:t>
         </w:r>
         <w:r>
           <w:rPr>
@@ -34897,7 +34895,7 @@
 </file>
 
 <file path=customXml/itemProps1.xml><?xml version="1.0" encoding="utf-8"?>
-<ds:datastoreItem xmlns:ds="http://schemas.openxmlformats.org/officeDocument/2006/customXml" ds:itemID="{37102401-1B91-44D3-BCC0-6A9887060AC4}">
+<ds:datastoreItem xmlns:ds="http://schemas.openxmlformats.org/officeDocument/2006/customXml" ds:itemID="{8B9AC217-90F4-4D34-A402-7D5526BEF671}">
   <ds:schemaRefs>
     <ds:schemaRef ds:uri="http://schemas.openxmlformats.org/officeDocument/2006/bibliography"/>
   </ds:schemaRefs>

</xml_diff>

<commit_message>
revisi bab 1 21-03-22
</commit_message>
<xml_diff>
--- a/Draft_Laporan_KKP.docx
+++ b/Draft_Laporan_KKP.docx
@@ -980,28 +980,14 @@
     </w:p>
     <w:p>
       <w:pPr>
-        <w:jc w:val="left"/>
-        <w:rPr>
-          <w:rFonts w:cs="Times New Roman"/>
-        </w:rPr>
-      </w:pPr>
-    </w:p>
-    <w:p>
-      <w:pPr>
-        <w:jc w:val="left"/>
-        <w:rPr>
-          <w:rFonts w:cs="Times New Roman"/>
-        </w:rPr>
-      </w:pPr>
-    </w:p>
-    <w:p>
-      <w:pPr>
         <w:ind w:left="0"/>
         <w:jc w:val="left"/>
         <w:rPr>
           <w:rFonts w:cs="Times New Roman"/>
         </w:rPr>
       </w:pPr>
+      <w:bookmarkStart w:id="2" w:name="_GoBack"/>
+      <w:bookmarkEnd w:id="2"/>
     </w:p>
     <w:p>
       <w:pPr>
@@ -1102,12 +1088,12 @@
       <w:pPr>
         <w:pStyle w:val="Header1"/>
       </w:pPr>
-      <w:bookmarkStart w:id="2" w:name="_Toc98673527"/>
+      <w:bookmarkStart w:id="3" w:name="_Toc98673527"/>
       <w:r>
         <w:lastRenderedPageBreak/>
         <w:t>LEMBAR PENGESAHAN PERUSAHAAN</w:t>
       </w:r>
-      <w:bookmarkEnd w:id="2"/>
+      <w:bookmarkEnd w:id="3"/>
     </w:p>
     <w:p>
       <w:pPr>
@@ -1644,12 +1630,12 @@
       <w:pPr>
         <w:pStyle w:val="Header1"/>
       </w:pPr>
-      <w:bookmarkStart w:id="3" w:name="_Toc98673528"/>
+      <w:bookmarkStart w:id="4" w:name="_Toc98673528"/>
       <w:r>
         <w:lastRenderedPageBreak/>
         <w:t>KATA PENGANTAR</w:t>
       </w:r>
-      <w:bookmarkEnd w:id="3"/>
+      <w:bookmarkEnd w:id="4"/>
     </w:p>
     <w:p>
       <w:pPr>
@@ -1779,12 +1765,12 @@
       <w:pPr>
         <w:pStyle w:val="Header1"/>
       </w:pPr>
-      <w:bookmarkStart w:id="4" w:name="_Toc98673529"/>
+      <w:bookmarkStart w:id="5" w:name="_Toc98673529"/>
       <w:r>
         <w:lastRenderedPageBreak/>
         <w:t>DAFTAR ISI</w:t>
       </w:r>
-      <w:bookmarkEnd w:id="4"/>
+      <w:bookmarkEnd w:id="5"/>
     </w:p>
     <w:sdt>
       <w:sdtPr>
@@ -1801,6 +1787,7 @@
           <w:docPartUnique/>
         </w:docPartObj>
       </w:sdtPr>
+      <w:sdtEndPr/>
       <w:sdtContent>
         <w:p>
           <w:pPr>
@@ -3035,12 +3022,12 @@
       <w:pPr>
         <w:pStyle w:val="Header1"/>
       </w:pPr>
-      <w:bookmarkStart w:id="5" w:name="_Toc98673530"/>
+      <w:bookmarkStart w:id="6" w:name="_Toc98673530"/>
       <w:r>
         <w:lastRenderedPageBreak/>
         <w:t>DAFTAR GAMBAR</w:t>
       </w:r>
-      <w:bookmarkEnd w:id="5"/>
+      <w:bookmarkEnd w:id="6"/>
     </w:p>
     <w:p>
       <w:pPr>
@@ -3110,12 +3097,12 @@
       <w:pPr>
         <w:pStyle w:val="Header1"/>
       </w:pPr>
-      <w:bookmarkStart w:id="6" w:name="_Toc98673531"/>
+      <w:bookmarkStart w:id="7" w:name="_Toc98673531"/>
       <w:r>
         <w:lastRenderedPageBreak/>
         <w:t>DAFTAR TABEL</w:t>
       </w:r>
-      <w:bookmarkEnd w:id="6"/>
+      <w:bookmarkEnd w:id="7"/>
     </w:p>
     <w:p>
       <w:pPr>
@@ -3166,12 +3153,12 @@
       <w:pPr>
         <w:pStyle w:val="Header1"/>
       </w:pPr>
-      <w:bookmarkStart w:id="7" w:name="_Toc98673532"/>
+      <w:bookmarkStart w:id="8" w:name="_Toc98673532"/>
       <w:r>
         <w:lastRenderedPageBreak/>
         <w:t>BAB I PENDAHULUAN</w:t>
       </w:r>
-      <w:bookmarkEnd w:id="7"/>
+      <w:bookmarkEnd w:id="8"/>
     </w:p>
     <w:p/>
     <w:p>
@@ -3184,11 +3171,11 @@
         <w:spacing w:line="256" w:lineRule="auto"/>
         <w:ind w:left="992" w:hanging="425"/>
       </w:pPr>
-      <w:bookmarkStart w:id="8" w:name="_Toc98673533"/>
+      <w:bookmarkStart w:id="9" w:name="_Toc98673533"/>
       <w:r>
         <w:t>Latar Belakang Masalah</w:t>
       </w:r>
-      <w:bookmarkEnd w:id="8"/>
+      <w:bookmarkEnd w:id="9"/>
     </w:p>
     <w:p>
       <w:pPr>
@@ -3290,12 +3277,7 @@
         </mc:AlternateContent>
       </w:r>
       <w:r>
-        <w:t xml:space="preserve">Di samping biaya layanan penggunaan aplikasi yang tergolong mahal, sebagian besar aplikasi yang digunakan Rumah Kopi </w:t>
-      </w:r>
-      <w:bookmarkStart w:id="9" w:name="_GoBack"/>
-      <w:bookmarkEnd w:id="9"/>
-      <w:r>
-        <w:t>Sabit juga masih memiliki beberapa kekurangan terkait layanan yang ditawarkan, di antaranya adalah terbatasnya fitur pelacakan pada modul transaksi, tidak adanya fitur untuk mempersonalisasi bisnis yang didaftarkan, hingga sulitnya aksesibilitas pengguna manajerial dalam memproyeksikan perkembangan bisnisnya. Tsabit Abi Rahman selaku pemilik kedai Rumah Kopi Sabit mengatakan, bahwa sampai saat ini Rumah Kopi Sabit masih dalam proses penyesuaian dan evaluasi guna menemukan aplikasi yang sesuai dengan kapasitas dan kebutuhan bisnis mereka.</w:t>
+        <w:t>Di samping biaya layanan penggunaan aplikasi yang tergolong mahal, sebagian besar aplikasi yang digunakan Rumah Kopi Sabit juga masih memiliki beberapa kekurangan terkait layanan yang ditawarkan, di antaranya adalah terbatasnya fitur pelacakan pada modul transaksi, tidak adanya fitur untuk mempersonalisasi bisnis yang didaftarkan, hingga sulitnya aksesibilitas pengguna manajerial dalam memproyeksikan perkembangan bisnisnya. Tsabit Abi Rahman selaku pemilik kedai Rumah Kopi Sabit mengatakan, bahwa sampai saat ini Rumah Kopi Sabit masih dalam proses penyesuaian dan evaluasi guna menemukan aplikasi yang sesuai dengan kapasitas dan kebutuhan bisnis mereka.</w:t>
       </w:r>
     </w:p>
     <w:p>
@@ -3752,13 +3734,7 @@
         <w:rPr>
           <w:rFonts w:cs="Times New Roman"/>
         </w:rPr>
-        <w:t>Untuk memahami kebutuhan dan ruang lingkup sistem yang akan dibangun dan diterapkan ke dalam unit bisnis Rumah Kopi Sabit</w:t>
-      </w:r>
-      <w:r>
-        <w:rPr>
-          <w:rFonts w:cs="Times New Roman"/>
-        </w:rPr>
-        <w:t>.</w:t>
+        <w:t>Untuk memahami kebutuhan dan ruang lingkup sistem yang akan dibangun dan diterapkan ke dalam unit bisnis Rumah Kopi Sabit.</w:t>
       </w:r>
     </w:p>
     <w:p>
@@ -4086,21 +4062,7 @@
           <w:rFonts w:cs="Times New Roman"/>
           <w:szCs w:val="24"/>
         </w:rPr>
-        <w:t>. Model tersebut merupaka</w:t>
-      </w:r>
-      <w:r>
-        <w:rPr>
-          <w:rFonts w:cs="Times New Roman"/>
-          <w:szCs w:val="24"/>
-        </w:rPr>
-        <w:t>n model pengembangan paling</w:t>
-      </w:r>
-      <w:r>
-        <w:rPr>
-          <w:rFonts w:cs="Times New Roman"/>
-          <w:szCs w:val="24"/>
-        </w:rPr>
-        <w:t xml:space="preserve"> efektif yang dapat penulis gunakan dalam proses perancangan sistem </w:t>
+        <w:t xml:space="preserve">. Model tersebut merupakan model pengembangan paling efektif yang dapat penulis gunakan dalam proses perancangan sistem </w:t>
       </w:r>
       <w:r>
         <w:rPr>
@@ -8924,7 +8886,7 @@
 </file>
 
 <file path=customXml/itemProps1.xml><?xml version="1.0" encoding="utf-8"?>
-<ds:datastoreItem xmlns:ds="http://schemas.openxmlformats.org/officeDocument/2006/customXml" ds:itemID="{7E3EB713-81AA-4C2B-B01F-1525247C1090}">
+<ds:datastoreItem xmlns:ds="http://schemas.openxmlformats.org/officeDocument/2006/customXml" ds:itemID="{692844BD-D1C9-4C89-81BE-7CF6AC9063C7}">
   <ds:schemaRefs>
     <ds:schemaRef ds:uri="http://schemas.openxmlformats.org/officeDocument/2006/bibliography"/>
   </ds:schemaRefs>

</xml_diff>

<commit_message>
revisi bab 1 24-3-22
</commit_message>
<xml_diff>
--- a/Draft_Laporan_KKP.docx
+++ b/Draft_Laporan_KKP.docx
@@ -8,12 +8,16 @@
       </w:pPr>
       <w:bookmarkStart w:id="0" w:name="_Toc98673525"/>
       <w:r>
-        <w:t>LAPORAN KERJA PRAKTIK</w:t>
+        <w:t>LAPORAN KERJA PRAKTE</w:t>
+      </w:r>
+      <w:r>
+        <w:t>K</w:t>
       </w:r>
       <w:bookmarkEnd w:id="0"/>
     </w:p>
     <w:p>
       <w:pPr>
+        <w:spacing w:after="0" w:line="480" w:lineRule="auto"/>
         <w:rPr>
           <w:rFonts w:cs="Times New Roman"/>
           <w:b/>
@@ -23,67 +27,7 @@
     </w:p>
     <w:p>
       <w:pPr>
-        <w:rPr>
-          <w:rFonts w:cs="Times New Roman"/>
-          <w:b/>
-          <w:sz w:val="28"/>
-        </w:rPr>
-      </w:pPr>
-      <w:r>
-        <w:rPr>
-          <w:rFonts w:cs="Times New Roman"/>
-          <w:b/>
-          <w:sz w:val="28"/>
-        </w:rPr>
-        <w:t xml:space="preserve">PERANCANGAN SISTEM </w:t>
-      </w:r>
-      <w:r>
-        <w:rPr>
-          <w:rFonts w:cs="Times New Roman"/>
-          <w:b/>
-          <w:i/>
-          <w:sz w:val="28"/>
-        </w:rPr>
-        <w:t xml:space="preserve">POINT OF SALES </w:t>
-      </w:r>
-      <w:r>
-        <w:rPr>
-          <w:rFonts w:cs="Times New Roman"/>
-          <w:b/>
-          <w:sz w:val="28"/>
-        </w:rPr>
-        <w:t xml:space="preserve">BERBASIS </w:t>
-      </w:r>
-      <w:r>
-        <w:rPr>
-          <w:rFonts w:cs="Times New Roman"/>
-          <w:b/>
-          <w:sz w:val="28"/>
-        </w:rPr>
-        <w:br/>
-        <w:t>WEB PADA KEDAI RUMAH KOPI SABIT</w:t>
-      </w:r>
-    </w:p>
-    <w:p>
-      <w:pPr>
-        <w:rPr>
-          <w:rFonts w:cs="Times New Roman"/>
-          <w:b/>
-          <w:sz w:val="28"/>
-        </w:rPr>
-      </w:pPr>
-    </w:p>
-    <w:p>
-      <w:pPr>
-        <w:rPr>
-          <w:rFonts w:cs="Times New Roman"/>
-          <w:b/>
-          <w:sz w:val="28"/>
-        </w:rPr>
-      </w:pPr>
-    </w:p>
-    <w:p>
-      <w:pPr>
+        <w:spacing w:after="0" w:line="360" w:lineRule="auto"/>
         <w:rPr>
           <w:rFonts w:cs="Times New Roman"/>
           <w:b/>
@@ -100,8 +44,8 @@
         </w:rPr>
         <w:drawing>
           <wp:inline distT="0" distB="0" distL="0" distR="0">
-            <wp:extent cx="1857375" cy="1828800"/>
-            <wp:effectExtent l="0" t="0" r="9525" b="0"/>
+            <wp:extent cx="1488558" cy="1465657"/>
+            <wp:effectExtent l="0" t="0" r="0" b="1270"/>
             <wp:docPr id="2" name="Picture 2"/>
             <wp:cNvGraphicFramePr>
               <a:graphicFrameLocks xmlns:a="http://schemas.openxmlformats.org/drawingml/2006/main" noChangeAspect="1"/>
@@ -131,7 +75,7 @@
                   <pic:spPr bwMode="auto">
                     <a:xfrm>
                       <a:off x="0" y="0"/>
-                      <a:ext cx="1857375" cy="1828800"/>
+                      <a:ext cx="1492648" cy="1469684"/>
                     </a:xfrm>
                     <a:prstGeom prst="rect">
                       <a:avLst/>
@@ -150,6 +94,7 @@
     </w:p>
     <w:p>
       <w:pPr>
+        <w:spacing w:after="0" w:line="480" w:lineRule="auto"/>
         <w:rPr>
           <w:rFonts w:cs="Times New Roman"/>
           <w:b/>
@@ -159,6 +104,45 @@
     </w:p>
     <w:p>
       <w:pPr>
+        <w:spacing w:after="0" w:line="360" w:lineRule="auto"/>
+        <w:rPr>
+          <w:rFonts w:cs="Times New Roman"/>
+          <w:b/>
+        </w:rPr>
+      </w:pPr>
+      <w:r>
+        <w:rPr>
+          <w:rFonts w:cs="Times New Roman"/>
+          <w:b/>
+        </w:rPr>
+        <w:t xml:space="preserve">PERANCANGAN SISTEM </w:t>
+      </w:r>
+      <w:r>
+        <w:rPr>
+          <w:rFonts w:cs="Times New Roman"/>
+          <w:b/>
+          <w:i/>
+        </w:rPr>
+        <w:t xml:space="preserve">POINT OF SALES </w:t>
+      </w:r>
+      <w:r>
+        <w:rPr>
+          <w:rFonts w:cs="Times New Roman"/>
+          <w:b/>
+        </w:rPr>
+        <w:t xml:space="preserve">BERBASIS WEB </w:t>
+      </w:r>
+      <w:r>
+        <w:rPr>
+          <w:rFonts w:cs="Times New Roman"/>
+          <w:b/>
+        </w:rPr>
+        <w:t>PADA KEDAI RUMAH KOPI SABIT</w:t>
+      </w:r>
+    </w:p>
+    <w:p>
+      <w:pPr>
+        <w:spacing w:after="0" w:line="480" w:lineRule="auto"/>
         <w:rPr>
           <w:rFonts w:cs="Times New Roman"/>
           <w:b/>
@@ -168,6 +152,17 @@
     </w:p>
     <w:p>
       <w:pPr>
+        <w:spacing w:after="0" w:line="480" w:lineRule="auto"/>
+        <w:rPr>
+          <w:rFonts w:cs="Times New Roman"/>
+          <w:b/>
+          <w:sz w:val="28"/>
+        </w:rPr>
+      </w:pPr>
+    </w:p>
+    <w:p>
+      <w:pPr>
+        <w:spacing w:after="0" w:line="360" w:lineRule="auto"/>
         <w:rPr>
           <w:rFonts w:cs="Times New Roman"/>
         </w:rPr>
@@ -181,6 +176,7 @@
     </w:p>
     <w:p>
       <w:pPr>
+        <w:spacing w:after="0" w:line="360" w:lineRule="auto"/>
         <w:rPr>
           <w:rFonts w:cs="Times New Roman"/>
         </w:rPr>
@@ -207,6 +203,7 @@
     </w:p>
     <w:p>
       <w:pPr>
+        <w:spacing w:after="0" w:line="360" w:lineRule="auto"/>
         <w:rPr>
           <w:rFonts w:cs="Times New Roman"/>
         </w:rPr>
@@ -233,6 +230,7 @@
     </w:p>
     <w:p>
       <w:pPr>
+        <w:spacing w:after="0" w:line="360" w:lineRule="auto"/>
         <w:rPr>
           <w:rFonts w:cs="Times New Roman"/>
         </w:rPr>
@@ -253,6 +251,7 @@
     </w:p>
     <w:p>
       <w:pPr>
+        <w:spacing w:after="0" w:line="360" w:lineRule="auto"/>
         <w:rPr>
           <w:rFonts w:cs="Times New Roman"/>
         </w:rPr>
@@ -279,6 +278,7 @@
     </w:p>
     <w:p>
       <w:pPr>
+        <w:spacing w:after="0" w:line="360" w:lineRule="auto"/>
         <w:rPr>
           <w:rFonts w:cs="Times New Roman"/>
         </w:rPr>
@@ -305,6 +305,7 @@
     </w:p>
     <w:p>
       <w:pPr>
+        <w:spacing w:after="0" w:line="360" w:lineRule="auto"/>
         <w:rPr>
           <w:rFonts w:cs="Times New Roman"/>
         </w:rPr>
@@ -337,6 +338,7 @@
     </w:p>
     <w:p>
       <w:pPr>
+        <w:spacing w:after="0" w:line="360" w:lineRule="auto"/>
         <w:rPr>
           <w:rFonts w:cs="Times New Roman"/>
         </w:rPr>
@@ -369,6 +371,7 @@
     </w:p>
     <w:p>
       <w:pPr>
+        <w:spacing w:after="0" w:line="360" w:lineRule="auto"/>
         <w:rPr>
           <w:rFonts w:cs="Times New Roman"/>
         </w:rPr>
@@ -395,20 +398,23 @@
     </w:p>
     <w:p>
       <w:pPr>
-        <w:rPr>
-          <w:rFonts w:cs="Times New Roman"/>
-        </w:rPr>
-      </w:pPr>
-    </w:p>
-    <w:p>
-      <w:pPr>
-        <w:rPr>
-          <w:rFonts w:cs="Times New Roman"/>
-        </w:rPr>
-      </w:pPr>
-    </w:p>
-    <w:p>
-      <w:pPr>
+        <w:spacing w:after="0" w:line="480" w:lineRule="auto"/>
+        <w:rPr>
+          <w:rFonts w:cs="Times New Roman"/>
+        </w:rPr>
+      </w:pPr>
+    </w:p>
+    <w:p>
+      <w:pPr>
+        <w:spacing w:after="0" w:line="480" w:lineRule="auto"/>
+        <w:rPr>
+          <w:rFonts w:cs="Times New Roman"/>
+        </w:rPr>
+      </w:pPr>
+    </w:p>
+    <w:p>
+      <w:pPr>
+        <w:spacing w:after="0" w:line="360" w:lineRule="auto"/>
         <w:rPr>
           <w:rFonts w:cs="Times New Roman"/>
           <w:b/>
@@ -424,6 +430,7 @@
     </w:p>
     <w:p>
       <w:pPr>
+        <w:spacing w:after="0" w:line="360" w:lineRule="auto"/>
         <w:rPr>
           <w:rFonts w:cs="Times New Roman"/>
           <w:b/>
@@ -439,6 +446,7 @@
     </w:p>
     <w:p>
       <w:pPr>
+        <w:spacing w:after="0" w:line="360" w:lineRule="auto"/>
         <w:rPr>
           <w:rFonts w:cs="Times New Roman"/>
           <w:b/>
@@ -454,21 +462,7 @@
     </w:p>
     <w:p>
       <w:pPr>
-        <w:rPr>
-          <w:rFonts w:cs="Times New Roman"/>
-          <w:b/>
-        </w:rPr>
-      </w:pPr>
-      <w:r>
-        <w:rPr>
-          <w:rFonts w:cs="Times New Roman"/>
-          <w:b/>
-        </w:rPr>
-        <w:t>JAKARTA</w:t>
-      </w:r>
-    </w:p>
-    <w:p>
-      <w:pPr>
+        <w:spacing w:after="0" w:line="360" w:lineRule="auto"/>
         <w:rPr>
           <w:rFonts w:cs="Times New Roman"/>
           <w:b/>
@@ -493,7 +487,7 @@
         </w:rPr>
         <w:sectPr>
           <w:pgSz w:w="11906" w:h="16838"/>
-          <w:pgMar w:top="1418" w:right="1440" w:bottom="1440" w:left="1440" w:header="708" w:footer="708" w:gutter="0"/>
+          <w:pgMar w:top="2268" w:right="1701" w:bottom="1701" w:left="2268" w:header="709" w:footer="709" w:gutter="0"/>
           <w:pgNumType w:fmt="lowerRoman" w:start="1"/>
           <w:cols w:space="720"/>
         </w:sectPr>
@@ -512,6 +506,7 @@
     </w:p>
     <w:p>
       <w:pPr>
+        <w:spacing w:after="0" w:line="480" w:lineRule="auto"/>
         <w:rPr>
           <w:rFonts w:cs="Times New Roman"/>
           <w:b/>
@@ -520,6 +515,7 @@
     </w:p>
     <w:p>
       <w:pPr>
+        <w:spacing w:after="0" w:line="360" w:lineRule="auto"/>
         <w:rPr>
           <w:rFonts w:cs="Times New Roman"/>
           <w:b/>
@@ -530,11 +526,26 @@
           <w:rFonts w:cs="Times New Roman"/>
           <w:b/>
         </w:rPr>
-        <w:t>LAPORAN KERJA PRAKTIK</w:t>
-      </w:r>
-    </w:p>
-    <w:p>
-      <w:pPr>
+        <w:t>L</w:t>
+      </w:r>
+      <w:r>
+        <w:rPr>
+          <w:rFonts w:cs="Times New Roman"/>
+          <w:b/>
+        </w:rPr>
+        <w:t>APORAN KERJA PRAKTE</w:t>
+      </w:r>
+      <w:r>
+        <w:rPr>
+          <w:rFonts w:cs="Times New Roman"/>
+          <w:b/>
+        </w:rPr>
+        <w:t>K</w:t>
+      </w:r>
+    </w:p>
+    <w:p>
+      <w:pPr>
+        <w:spacing w:after="0" w:line="360" w:lineRule="auto"/>
         <w:rPr>
           <w:rFonts w:cs="Times New Roman"/>
           <w:b/>
@@ -573,6 +584,7 @@
     </w:p>
     <w:p>
       <w:pPr>
+        <w:spacing w:after="0" w:line="480" w:lineRule="auto"/>
         <w:rPr>
           <w:rFonts w:cs="Times New Roman"/>
           <w:b/>
@@ -581,6 +593,16 @@
     </w:p>
     <w:p>
       <w:pPr>
+        <w:spacing w:after="0" w:line="480" w:lineRule="auto"/>
+        <w:rPr>
+          <w:rFonts w:cs="Times New Roman"/>
+          <w:b/>
+        </w:rPr>
+      </w:pPr>
+    </w:p>
+    <w:p>
+      <w:pPr>
+        <w:spacing w:after="0" w:line="360" w:lineRule="auto"/>
         <w:rPr>
           <w:rFonts w:cs="Times New Roman"/>
         </w:rPr>
@@ -594,6 +616,7 @@
     </w:p>
     <w:p>
       <w:pPr>
+        <w:spacing w:after="0" w:line="360" w:lineRule="auto"/>
         <w:rPr>
           <w:rFonts w:cs="Times New Roman"/>
           <w:b/>
@@ -608,6 +631,7 @@
     </w:p>
     <w:p>
       <w:pPr>
+        <w:spacing w:after="0" w:line="480" w:lineRule="auto"/>
         <w:rPr>
           <w:rFonts w:cs="Times New Roman"/>
           <w:b/>
@@ -616,6 +640,7 @@
     </w:p>
     <w:p>
       <w:pPr>
+        <w:spacing w:after="0" w:line="480" w:lineRule="auto"/>
         <w:rPr>
           <w:rFonts w:cs="Times New Roman"/>
           <w:b/>
@@ -624,6 +649,7 @@
     </w:p>
     <w:p>
       <w:pPr>
+        <w:spacing w:after="0" w:line="360" w:lineRule="auto"/>
         <w:rPr>
           <w:rFonts w:cs="Times New Roman"/>
         </w:rPr>
@@ -637,6 +663,7 @@
     </w:p>
     <w:p>
       <w:pPr>
+        <w:spacing w:after="0" w:line="360" w:lineRule="auto"/>
         <w:rPr>
           <w:rFonts w:cs="Times New Roman"/>
         </w:rPr>
@@ -663,6 +690,7 @@
     </w:p>
     <w:p>
       <w:pPr>
+        <w:spacing w:after="0" w:line="360" w:lineRule="auto"/>
         <w:rPr>
           <w:rFonts w:cs="Times New Roman"/>
         </w:rPr>
@@ -689,6 +717,7 @@
     </w:p>
     <w:p>
       <w:pPr>
+        <w:spacing w:after="0" w:line="360" w:lineRule="auto"/>
         <w:rPr>
           <w:rFonts w:cs="Times New Roman"/>
         </w:rPr>
@@ -709,6 +738,7 @@
     </w:p>
     <w:p>
       <w:pPr>
+        <w:spacing w:after="0" w:line="360" w:lineRule="auto"/>
         <w:rPr>
           <w:rFonts w:cs="Times New Roman"/>
         </w:rPr>
@@ -735,6 +765,7 @@
     </w:p>
     <w:p>
       <w:pPr>
+        <w:spacing w:after="0" w:line="360" w:lineRule="auto"/>
         <w:rPr>
           <w:rFonts w:cs="Times New Roman"/>
         </w:rPr>
@@ -761,6 +792,7 @@
     </w:p>
     <w:p>
       <w:pPr>
+        <w:spacing w:after="0" w:line="360" w:lineRule="auto"/>
         <w:rPr>
           <w:rFonts w:cs="Times New Roman"/>
         </w:rPr>
@@ -793,6 +825,7 @@
     </w:p>
     <w:p>
       <w:pPr>
+        <w:spacing w:after="0" w:line="360" w:lineRule="auto"/>
         <w:rPr>
           <w:rFonts w:cs="Times New Roman"/>
         </w:rPr>
@@ -825,6 +858,7 @@
     </w:p>
     <w:p>
       <w:pPr>
+        <w:spacing w:after="0" w:line="360" w:lineRule="auto"/>
         <w:rPr>
           <w:rFonts w:cs="Times New Roman"/>
           <w:b/>
@@ -852,6 +886,7 @@
     </w:p>
     <w:p>
       <w:pPr>
+        <w:spacing w:after="0" w:line="480" w:lineRule="auto"/>
         <w:rPr>
           <w:rFonts w:cs="Times New Roman"/>
           <w:b/>
@@ -860,6 +895,7 @@
     </w:p>
     <w:p>
       <w:pPr>
+        <w:spacing w:after="0" w:line="480" w:lineRule="auto"/>
         <w:rPr>
           <w:rFonts w:cs="Times New Roman"/>
           <w:b/>
@@ -877,7 +913,7 @@
         </w:rPr>
         <w:sectPr>
           <w:pgSz w:w="11906" w:h="16838"/>
-          <w:pgMar w:top="1418" w:right="1440" w:bottom="1440" w:left="1440" w:header="708" w:footer="708" w:gutter="0"/>
+          <w:pgMar w:top="2268" w:right="1440" w:bottom="1440" w:left="1440" w:header="708" w:footer="708" w:gutter="0"/>
           <w:pgNumType w:fmt="lowerRoman"/>
           <w:cols w:space="720"/>
         </w:sectPr>
@@ -885,8 +921,8 @@
     </w:p>
     <w:p>
       <w:pPr>
+        <w:spacing w:after="0" w:line="360" w:lineRule="auto"/>
         <w:ind w:left="0" w:right="0"/>
-        <w:contextualSpacing/>
         <w:rPr>
           <w:rFonts w:cs="Times New Roman"/>
         </w:rPr>
@@ -900,6 +936,7 @@
     </w:p>
     <w:p>
       <w:pPr>
+        <w:spacing w:after="0" w:line="360" w:lineRule="auto"/>
         <w:ind w:left="0" w:right="0"/>
         <w:rPr>
           <w:rFonts w:cs="Times New Roman"/>
@@ -914,7 +951,8 @@
     </w:p>
     <w:p>
       <w:pPr>
-        <w:ind w:left="0" w:right="48"/>
+        <w:spacing w:after="0" w:line="480" w:lineRule="auto"/>
+        <w:ind w:left="0" w:right="45"/>
         <w:jc w:val="left"/>
         <w:rPr>
           <w:rFonts w:cs="Times New Roman"/>
@@ -923,7 +961,8 @@
     </w:p>
     <w:p>
       <w:pPr>
-        <w:ind w:left="0" w:right="48"/>
+        <w:spacing w:after="0" w:line="480" w:lineRule="auto"/>
+        <w:ind w:left="0" w:right="45"/>
         <w:jc w:val="left"/>
         <w:rPr>
           <w:rFonts w:cs="Times New Roman"/>
@@ -932,7 +971,8 @@
     </w:p>
     <w:p>
       <w:pPr>
-        <w:ind w:left="0" w:right="48"/>
+        <w:spacing w:after="0" w:line="480" w:lineRule="auto"/>
+        <w:ind w:left="0" w:right="45"/>
         <w:jc w:val="left"/>
         <w:rPr>
           <w:rFonts w:cs="Times New Roman"/>
@@ -956,6 +996,38 @@
     </w:p>
     <w:p>
       <w:pPr>
+        <w:spacing w:after="0" w:line="360" w:lineRule="auto"/>
+        <w:ind w:left="0" w:right="0"/>
+        <w:rPr>
+          <w:rFonts w:cs="Times New Roman"/>
+        </w:rPr>
+      </w:pPr>
+      <w:r>
+        <w:rPr>
+          <w:rFonts w:cs="Times New Roman"/>
+        </w:rPr>
+        <w:t>Menyetujui,</w:t>
+      </w:r>
+    </w:p>
+    <w:p>
+      <w:pPr>
+        <w:spacing w:after="0" w:line="360" w:lineRule="auto"/>
+        <w:ind w:left="0" w:right="0"/>
+        <w:rPr>
+          <w:rFonts w:cs="Times New Roman"/>
+        </w:rPr>
+      </w:pPr>
+      <w:r>
+        <w:rPr>
+          <w:rFonts w:cs="Times New Roman"/>
+        </w:rPr>
+        <w:t>Dosen Pembimbing</w:t>
+      </w:r>
+    </w:p>
+    <w:p>
+      <w:pPr>
+        <w:spacing w:after="0" w:line="480" w:lineRule="auto"/>
+        <w:ind w:left="0" w:right="45"/>
         <w:jc w:val="left"/>
         <w:rPr>
           <w:rFonts w:cs="Times New Roman"/>
@@ -964,6 +1036,8 @@
     </w:p>
     <w:p>
       <w:pPr>
+        <w:spacing w:after="0" w:line="480" w:lineRule="auto"/>
+        <w:ind w:left="0" w:right="45"/>
         <w:jc w:val="left"/>
         <w:rPr>
           <w:rFonts w:cs="Times New Roman"/>
@@ -972,6 +1046,8 @@
     </w:p>
     <w:p>
       <w:pPr>
+        <w:spacing w:after="0" w:line="480" w:lineRule="auto"/>
+        <w:ind w:left="0" w:right="45"/>
         <w:jc w:val="left"/>
         <w:rPr>
           <w:rFonts w:cs="Times New Roman"/>
@@ -980,89 +1056,388 @@
     </w:p>
     <w:p>
       <w:pPr>
-        <w:ind w:left="0"/>
-        <w:jc w:val="left"/>
-        <w:rPr>
-          <w:rFonts w:cs="Times New Roman"/>
-        </w:rPr>
-      </w:pPr>
-      <w:bookmarkStart w:id="2" w:name="_GoBack"/>
+        <w:ind w:left="0" w:right="0"/>
+        <w:rPr>
+          <w:rFonts w:cs="Times New Roman"/>
+        </w:rPr>
+        <w:sectPr>
+          <w:type w:val="continuous"/>
+          <w:pgSz w:w="11906" w:h="16838"/>
+          <w:pgMar w:top="2268" w:right="1440" w:bottom="1440" w:left="1440" w:header="708" w:footer="708" w:gutter="0"/>
+          <w:cols w:num="2" w:space="708"/>
+        </w:sectPr>
+      </w:pPr>
+      <w:r>
+        <w:rPr>
+          <w:rFonts w:cs="Times New Roman"/>
+          <w:u w:val="single"/>
+        </w:rPr>
+        <w:t>Fauzan Natsir, M.Kom.</w:t>
+      </w:r>
+    </w:p>
+    <w:p>
+      <w:pPr>
+        <w:pStyle w:val="Header1"/>
+      </w:pPr>
+      <w:bookmarkStart w:id="2" w:name="_Toc98673527"/>
+      <w:r>
+        <w:lastRenderedPageBreak/>
+        <w:t>LEMBAR PENGESAHAN PERUSAHAAN</w:t>
+      </w:r>
       <w:bookmarkEnd w:id="2"/>
     </w:p>
     <w:p>
       <w:pPr>
-        <w:ind w:left="0" w:right="0"/>
-        <w:contextualSpacing/>
-        <w:rPr>
-          <w:rFonts w:cs="Times New Roman"/>
-        </w:rPr>
-      </w:pPr>
-      <w:r>
-        <w:rPr>
-          <w:rFonts w:cs="Times New Roman"/>
-        </w:rPr>
-        <w:t>Menyetujui,</w:t>
-      </w:r>
-    </w:p>
-    <w:p>
-      <w:pPr>
-        <w:ind w:left="0" w:right="0"/>
-        <w:rPr>
-          <w:rFonts w:cs="Times New Roman"/>
-        </w:rPr>
-      </w:pPr>
-      <w:r>
-        <w:rPr>
-          <w:rFonts w:cs="Times New Roman"/>
-        </w:rPr>
-        <w:t>Dosen Pembimbing</w:t>
-      </w:r>
-    </w:p>
-    <w:p>
-      <w:pPr>
-        <w:ind w:left="0" w:right="48"/>
-        <w:jc w:val="left"/>
-        <w:rPr>
-          <w:rFonts w:cs="Times New Roman"/>
-        </w:rPr>
-      </w:pPr>
-    </w:p>
-    <w:p>
-      <w:pPr>
-        <w:ind w:left="0" w:right="48"/>
-        <w:jc w:val="left"/>
-        <w:rPr>
-          <w:rFonts w:cs="Times New Roman"/>
-        </w:rPr>
-      </w:pPr>
-    </w:p>
-    <w:p>
-      <w:pPr>
-        <w:ind w:left="0" w:right="48"/>
-        <w:jc w:val="left"/>
-        <w:rPr>
-          <w:rFonts w:cs="Times New Roman"/>
-        </w:rPr>
-      </w:pPr>
-    </w:p>
-    <w:p>
-      <w:pPr>
-        <w:ind w:left="0" w:right="0"/>
-        <w:rPr>
-          <w:rFonts w:cs="Times New Roman"/>
-        </w:rPr>
-      </w:pPr>
-      <w:r>
-        <w:rPr>
-          <w:rFonts w:cs="Times New Roman"/>
-          <w:u w:val="single"/>
-        </w:rPr>
-        <w:t>Fauzan Natsir, M.Kom.</w:t>
-      </w:r>
-    </w:p>
-    <w:p>
-      <w:pPr>
-        <w:ind w:left="0" w:right="48"/>
+        <w:spacing w:after="0" w:line="480" w:lineRule="auto"/>
+        <w:rPr>
+          <w:rFonts w:cs="Times New Roman"/>
+          <w:b/>
+        </w:rPr>
+      </w:pPr>
+    </w:p>
+    <w:p>
+      <w:pPr>
+        <w:spacing w:after="0" w:line="360" w:lineRule="auto"/>
+        <w:rPr>
+          <w:rFonts w:cs="Times New Roman"/>
+          <w:b/>
+        </w:rPr>
+      </w:pPr>
+      <w:r>
+        <w:rPr>
+          <w:rFonts w:cs="Times New Roman"/>
+          <w:b/>
+        </w:rPr>
+        <w:t>LAPORAN KERJA PRAKTE</w:t>
+      </w:r>
+      <w:r>
+        <w:rPr>
+          <w:rFonts w:cs="Times New Roman"/>
+          <w:b/>
+        </w:rPr>
+        <w:t>K</w:t>
+      </w:r>
+    </w:p>
+    <w:p>
+      <w:pPr>
+        <w:rPr>
+          <w:rFonts w:cs="Times New Roman"/>
+        </w:rPr>
+      </w:pPr>
+      <w:r>
+        <w:rPr>
+          <w:rFonts w:cs="Times New Roman"/>
+        </w:rPr>
+        <w:t>BIDANG : MAKANAN &amp; MINUMAN</w:t>
+      </w:r>
+    </w:p>
+    <w:p>
+      <w:pPr>
+        <w:spacing w:after="0" w:line="480" w:lineRule="auto"/>
+        <w:rPr>
+          <w:rFonts w:cs="Times New Roman"/>
+        </w:rPr>
+      </w:pPr>
+    </w:p>
+    <w:p>
+      <w:pPr>
+        <w:spacing w:after="0" w:line="480" w:lineRule="auto"/>
+        <w:rPr>
+          <w:rFonts w:cs="Times New Roman"/>
+        </w:rPr>
+      </w:pPr>
+    </w:p>
+    <w:p>
+      <w:pPr>
+        <w:spacing w:after="0" w:line="360" w:lineRule="auto"/>
+        <w:rPr>
+          <w:rFonts w:cs="Times New Roman"/>
+        </w:rPr>
+      </w:pPr>
+      <w:r>
+        <w:rPr>
+          <w:rFonts w:cs="Times New Roman"/>
+        </w:rPr>
+        <w:t>Di : -</w:t>
+      </w:r>
+    </w:p>
+    <w:p>
+      <w:pPr>
+        <w:spacing w:after="0" w:line="360" w:lineRule="auto"/>
+        <w:rPr>
+          <w:rFonts w:cs="Times New Roman"/>
+        </w:rPr>
+      </w:pPr>
+      <w:r>
+        <w:rPr>
+          <w:rFonts w:cs="Times New Roman"/>
+        </w:rPr>
+        <w:t>Pada : -</w:t>
+      </w:r>
+    </w:p>
+    <w:p>
+      <w:pPr>
+        <w:spacing w:after="0" w:line="480" w:lineRule="auto"/>
+        <w:rPr>
+          <w:rFonts w:cs="Times New Roman"/>
+        </w:rPr>
+      </w:pPr>
+    </w:p>
+    <w:p>
+      <w:pPr>
+        <w:spacing w:after="0" w:line="480" w:lineRule="auto"/>
+        <w:rPr>
+          <w:rFonts w:cs="Times New Roman"/>
+        </w:rPr>
+      </w:pPr>
+    </w:p>
+    <w:p>
+      <w:pPr>
+        <w:spacing w:after="0" w:line="360" w:lineRule="auto"/>
+        <w:rPr>
+          <w:rFonts w:cs="Times New Roman"/>
+        </w:rPr>
+      </w:pPr>
+      <w:r>
+        <w:rPr>
+          <w:rFonts w:cs="Times New Roman"/>
+        </w:rPr>
+        <w:t>Disusun oleh :</w:t>
+      </w:r>
+    </w:p>
+    <w:p>
+      <w:pPr>
+        <w:spacing w:after="0" w:line="360" w:lineRule="auto"/>
+        <w:rPr>
+          <w:rFonts w:cs="Times New Roman"/>
+        </w:rPr>
+      </w:pPr>
+      <w:r>
+        <w:rPr>
+          <w:rFonts w:cs="Times New Roman"/>
+        </w:rPr>
+        <w:t>Bagas Arya Pradipta</w:t>
+      </w:r>
+      <w:r>
+        <w:rPr>
+          <w:rFonts w:cs="Times New Roman"/>
+        </w:rPr>
+        <w:tab/>
+      </w:r>
+      <w:r>
+        <w:rPr>
+          <w:rFonts w:cs="Times New Roman"/>
+        </w:rPr>
+        <w:tab/>
+        <w:t>(201843500707)</w:t>
+      </w:r>
+    </w:p>
+    <w:p>
+      <w:pPr>
+        <w:spacing w:after="0" w:line="360" w:lineRule="auto"/>
+        <w:rPr>
+          <w:rFonts w:cs="Times New Roman"/>
+        </w:rPr>
+      </w:pPr>
+      <w:r>
+        <w:rPr>
+          <w:rFonts w:cs="Times New Roman"/>
+        </w:rPr>
+        <w:t>Maulana Juliansyah</w:t>
+      </w:r>
+      <w:r>
+        <w:rPr>
+          <w:rFonts w:cs="Times New Roman"/>
+        </w:rPr>
+        <w:tab/>
+      </w:r>
+      <w:r>
+        <w:rPr>
+          <w:rFonts w:cs="Times New Roman"/>
+        </w:rPr>
+        <w:tab/>
+        <w:t>(201843501520)</w:t>
+      </w:r>
+    </w:p>
+    <w:p>
+      <w:pPr>
+        <w:spacing w:after="0" w:line="360" w:lineRule="auto"/>
+        <w:rPr>
+          <w:rFonts w:cs="Times New Roman"/>
+        </w:rPr>
+      </w:pPr>
+      <w:r>
+        <w:rPr>
+          <w:rFonts w:cs="Times New Roman"/>
+        </w:rPr>
+        <w:t>Muhammad Raihan Alfirie</w:t>
+      </w:r>
+      <w:r>
+        <w:rPr>
+          <w:rFonts w:cs="Times New Roman"/>
+        </w:rPr>
+        <w:tab/>
+        <w:t>(201843500103)</w:t>
+      </w:r>
+    </w:p>
+    <w:p>
+      <w:pPr>
+        <w:spacing w:after="0" w:line="360" w:lineRule="auto"/>
+        <w:rPr>
+          <w:rFonts w:cs="Times New Roman"/>
+        </w:rPr>
+      </w:pPr>
+      <w:r>
+        <w:rPr>
+          <w:rFonts w:cs="Times New Roman"/>
+        </w:rPr>
+        <w:t>Okitora Winnetou</w:t>
+      </w:r>
+      <w:r>
+        <w:rPr>
+          <w:rFonts w:cs="Times New Roman"/>
+        </w:rPr>
+        <w:tab/>
+      </w:r>
+      <w:r>
+        <w:rPr>
+          <w:rFonts w:cs="Times New Roman"/>
+        </w:rPr>
+        <w:tab/>
+        <w:t>(201843501313)</w:t>
+      </w:r>
+    </w:p>
+    <w:p>
+      <w:pPr>
+        <w:spacing w:after="0" w:line="360" w:lineRule="auto"/>
+        <w:rPr>
+          <w:rFonts w:cs="Times New Roman"/>
+        </w:rPr>
+      </w:pPr>
+      <w:r>
+        <w:rPr>
+          <w:rFonts w:cs="Times New Roman"/>
+        </w:rPr>
+        <w:t>Rakha Ibadurrahman</w:t>
+      </w:r>
+      <w:r>
+        <w:rPr>
+          <w:rFonts w:cs="Times New Roman"/>
+        </w:rPr>
+        <w:tab/>
+      </w:r>
+      <w:r>
+        <w:rPr>
+          <w:rFonts w:cs="Times New Roman"/>
+        </w:rPr>
+        <w:tab/>
+        <w:t>(201843500173)</w:t>
+      </w:r>
+    </w:p>
+    <w:p>
+      <w:pPr>
+        <w:spacing w:after="0" w:line="360" w:lineRule="auto"/>
+        <w:rPr>
+          <w:rFonts w:cs="Times New Roman"/>
+        </w:rPr>
+      </w:pPr>
+      <w:r>
+        <w:rPr>
+          <w:rFonts w:cs="Times New Roman"/>
+        </w:rPr>
+        <w:t>Rizki Maulana</w:t>
+      </w:r>
+      <w:r>
+        <w:rPr>
+          <w:rFonts w:cs="Times New Roman"/>
+        </w:rPr>
+        <w:tab/>
+      </w:r>
+      <w:r>
+        <w:rPr>
+          <w:rFonts w:cs="Times New Roman"/>
+        </w:rPr>
+        <w:tab/>
+      </w:r>
+      <w:r>
+        <w:rPr>
+          <w:rFonts w:cs="Times New Roman"/>
+        </w:rPr>
+        <w:tab/>
+        <w:t>(201843500310)</w:t>
+      </w:r>
+    </w:p>
+    <w:p>
+      <w:pPr>
+        <w:spacing w:after="0" w:line="360" w:lineRule="auto"/>
+        <w:rPr>
+          <w:rFonts w:cs="Times New Roman"/>
+        </w:rPr>
+      </w:pPr>
+      <w:r>
+        <w:rPr>
+          <w:rFonts w:cs="Times New Roman"/>
+        </w:rPr>
+        <w:t>Putri Monalisa</w:t>
+      </w:r>
+      <w:r>
+        <w:rPr>
+          <w:rFonts w:cs="Times New Roman"/>
+        </w:rPr>
+        <w:tab/>
+      </w:r>
+      <w:r>
+        <w:rPr>
+          <w:rFonts w:cs="Times New Roman"/>
+        </w:rPr>
+        <w:tab/>
+      </w:r>
+      <w:r>
+        <w:rPr>
+          <w:rFonts w:cs="Times New Roman"/>
+        </w:rPr>
+        <w:tab/>
+        <w:t>(201843500250)</w:t>
+      </w:r>
+    </w:p>
+    <w:p>
+      <w:pPr>
+        <w:spacing w:after="0" w:line="360" w:lineRule="auto"/>
+        <w:rPr>
+          <w:rFonts w:cs="Times New Roman"/>
+        </w:rPr>
+      </w:pPr>
+      <w:r>
+        <w:rPr>
+          <w:rFonts w:cs="Times New Roman"/>
+        </w:rPr>
+        <w:t>Sherli Delinda Andini</w:t>
+      </w:r>
+      <w:r>
+        <w:rPr>
+          <w:rFonts w:cs="Times New Roman"/>
+        </w:rPr>
+        <w:tab/>
+      </w:r>
+      <w:r>
+        <w:rPr>
+          <w:rFonts w:cs="Times New Roman"/>
+        </w:rPr>
+        <w:tab/>
+        <w:t>(201843500860)</w:t>
+      </w:r>
+    </w:p>
+    <w:p>
+      <w:pPr>
+        <w:spacing w:after="0" w:line="480" w:lineRule="auto"/>
+        <w:rPr>
+          <w:rFonts w:cs="Times New Roman"/>
+        </w:rPr>
+      </w:pPr>
+    </w:p>
+    <w:p>
+      <w:pPr>
+        <w:spacing w:after="0" w:line="480" w:lineRule="auto"/>
         <w:rPr>
           <w:rFonts w:cs="Times New Roman"/>
         </w:rPr>
@@ -1077,345 +1452,146 @@
           <w:rFonts w:cs="Times New Roman"/>
         </w:rPr>
         <w:sectPr>
-          <w:type w:val="continuous"/>
           <w:pgSz w:w="11906" w:h="16838"/>
-          <w:pgMar w:top="1418" w:right="1440" w:bottom="1440" w:left="1440" w:header="708" w:footer="708" w:gutter="0"/>
-          <w:cols w:num="2" w:space="708"/>
+          <w:pgMar w:top="2268" w:right="1440" w:bottom="1440" w:left="1440" w:header="708" w:footer="708" w:gutter="0"/>
+          <w:pgNumType w:fmt="lowerRoman"/>
+          <w:cols w:space="720"/>
         </w:sectPr>
       </w:pPr>
     </w:p>
     <w:p>
       <w:pPr>
-        <w:pStyle w:val="Header1"/>
-      </w:pPr>
-      <w:bookmarkStart w:id="3" w:name="_Toc98673527"/>
-      <w:r>
-        <w:lastRenderedPageBreak/>
-        <w:t>LEMBAR PENGESAHAN PERUSAHAAN</w:t>
-      </w:r>
-      <w:bookmarkEnd w:id="3"/>
-    </w:p>
-    <w:p>
-      <w:pPr>
-        <w:rPr>
-          <w:rFonts w:cs="Times New Roman"/>
-          <w:b/>
-        </w:rPr>
-      </w:pPr>
-    </w:p>
-    <w:p>
-      <w:pPr>
-        <w:rPr>
-          <w:rFonts w:cs="Times New Roman"/>
-          <w:b/>
-        </w:rPr>
-      </w:pPr>
-      <w:r>
-        <w:rPr>
-          <w:rFonts w:cs="Times New Roman"/>
-          <w:b/>
-        </w:rPr>
-        <w:t>LAPORAN KERJA PRAKTIK</w:t>
-      </w:r>
-    </w:p>
-    <w:p>
-      <w:pPr>
-        <w:rPr>
-          <w:rFonts w:cs="Times New Roman"/>
-        </w:rPr>
-      </w:pPr>
-      <w:r>
-        <w:rPr>
-          <w:rFonts w:cs="Times New Roman"/>
-        </w:rPr>
-        <w:t>Bidang : Kuliner</w:t>
-      </w:r>
-    </w:p>
-    <w:p>
-      <w:pPr>
-        <w:rPr>
-          <w:rFonts w:cs="Times New Roman"/>
-        </w:rPr>
-      </w:pPr>
-    </w:p>
-    <w:p>
-      <w:pPr>
-        <w:rPr>
-          <w:rFonts w:cs="Times New Roman"/>
-        </w:rPr>
-      </w:pPr>
-      <w:r>
-        <w:rPr>
-          <w:rFonts w:cs="Times New Roman"/>
-        </w:rPr>
-        <w:t>Di : -</w:t>
-      </w:r>
-    </w:p>
-    <w:p>
-      <w:pPr>
-        <w:rPr>
-          <w:rFonts w:cs="Times New Roman"/>
-        </w:rPr>
-      </w:pPr>
-      <w:r>
-        <w:rPr>
-          <w:rFonts w:cs="Times New Roman"/>
-        </w:rPr>
-        <w:t>Pada : -</w:t>
-      </w:r>
-    </w:p>
-    <w:p>
-      <w:pPr>
-        <w:rPr>
-          <w:rFonts w:cs="Times New Roman"/>
-        </w:rPr>
-      </w:pPr>
-    </w:p>
-    <w:p>
-      <w:pPr>
-        <w:rPr>
-          <w:rFonts w:cs="Times New Roman"/>
-        </w:rPr>
-      </w:pPr>
-    </w:p>
-    <w:p>
-      <w:pPr>
-        <w:rPr>
-          <w:rFonts w:cs="Times New Roman"/>
-        </w:rPr>
-      </w:pPr>
-      <w:r>
-        <w:rPr>
-          <w:rFonts w:cs="Times New Roman"/>
-        </w:rPr>
-        <w:t>Disusun oleh :</w:t>
-      </w:r>
-    </w:p>
-    <w:p>
-      <w:pPr>
-        <w:rPr>
-          <w:rFonts w:cs="Times New Roman"/>
-        </w:rPr>
-      </w:pPr>
-      <w:r>
-        <w:rPr>
-          <w:rFonts w:cs="Times New Roman"/>
-        </w:rPr>
-        <w:t>Bagas Arya Pradipta</w:t>
-      </w:r>
-      <w:r>
-        <w:rPr>
-          <w:rFonts w:cs="Times New Roman"/>
-        </w:rPr>
-        <w:tab/>
-      </w:r>
-      <w:r>
-        <w:rPr>
-          <w:rFonts w:cs="Times New Roman"/>
-        </w:rPr>
-        <w:tab/>
-        <w:t>(201843500707)</w:t>
-      </w:r>
-    </w:p>
-    <w:p>
-      <w:pPr>
-        <w:rPr>
-          <w:rFonts w:cs="Times New Roman"/>
-        </w:rPr>
-      </w:pPr>
-      <w:r>
-        <w:rPr>
-          <w:rFonts w:cs="Times New Roman"/>
-        </w:rPr>
-        <w:t>Maulana Juliansyah</w:t>
-      </w:r>
-      <w:r>
-        <w:rPr>
-          <w:rFonts w:cs="Times New Roman"/>
-        </w:rPr>
-        <w:tab/>
-      </w:r>
-      <w:r>
-        <w:rPr>
-          <w:rFonts w:cs="Times New Roman"/>
-        </w:rPr>
-        <w:tab/>
-        <w:t>(201843501520)</w:t>
-      </w:r>
-    </w:p>
-    <w:p>
-      <w:pPr>
-        <w:rPr>
-          <w:rFonts w:cs="Times New Roman"/>
-        </w:rPr>
-      </w:pPr>
-      <w:r>
-        <w:rPr>
-          <w:rFonts w:cs="Times New Roman"/>
-        </w:rPr>
-        <w:t>Muhammad Raihan Alfirie</w:t>
-      </w:r>
-      <w:r>
-        <w:rPr>
-          <w:rFonts w:cs="Times New Roman"/>
-        </w:rPr>
-        <w:tab/>
-        <w:t>(201843500103)</w:t>
-      </w:r>
-    </w:p>
-    <w:p>
-      <w:pPr>
-        <w:rPr>
-          <w:rFonts w:cs="Times New Roman"/>
-        </w:rPr>
-      </w:pPr>
-      <w:r>
-        <w:rPr>
-          <w:rFonts w:cs="Times New Roman"/>
-        </w:rPr>
-        <w:t>Okitora Winnetou</w:t>
-      </w:r>
-      <w:r>
-        <w:rPr>
-          <w:rFonts w:cs="Times New Roman"/>
-        </w:rPr>
-        <w:tab/>
-      </w:r>
-      <w:r>
-        <w:rPr>
-          <w:rFonts w:cs="Times New Roman"/>
-        </w:rPr>
-        <w:tab/>
-        <w:t>(201843501313)</w:t>
-      </w:r>
-    </w:p>
-    <w:p>
-      <w:pPr>
-        <w:rPr>
-          <w:rFonts w:cs="Times New Roman"/>
-        </w:rPr>
-      </w:pPr>
-      <w:r>
-        <w:rPr>
-          <w:rFonts w:cs="Times New Roman"/>
-        </w:rPr>
-        <w:t>Rakha Ibadurrahman</w:t>
-      </w:r>
-      <w:r>
-        <w:rPr>
-          <w:rFonts w:cs="Times New Roman"/>
-        </w:rPr>
-        <w:tab/>
-      </w:r>
-      <w:r>
-        <w:rPr>
-          <w:rFonts w:cs="Times New Roman"/>
-        </w:rPr>
-        <w:tab/>
-        <w:t>(201843500173)</w:t>
-      </w:r>
-    </w:p>
-    <w:p>
-      <w:pPr>
-        <w:rPr>
-          <w:rFonts w:cs="Times New Roman"/>
-        </w:rPr>
-      </w:pPr>
-      <w:r>
-        <w:rPr>
-          <w:rFonts w:cs="Times New Roman"/>
-        </w:rPr>
-        <w:t>Rizki Maulana</w:t>
-      </w:r>
-      <w:r>
-        <w:rPr>
-          <w:rFonts w:cs="Times New Roman"/>
-        </w:rPr>
-        <w:tab/>
-      </w:r>
-      <w:r>
-        <w:rPr>
-          <w:rFonts w:cs="Times New Roman"/>
-        </w:rPr>
-        <w:tab/>
-      </w:r>
-      <w:r>
-        <w:rPr>
-          <w:rFonts w:cs="Times New Roman"/>
-        </w:rPr>
-        <w:tab/>
-        <w:t>(201843500310)</w:t>
-      </w:r>
-    </w:p>
-    <w:p>
-      <w:pPr>
-        <w:rPr>
-          <w:rFonts w:cs="Times New Roman"/>
-        </w:rPr>
-      </w:pPr>
-      <w:r>
-        <w:rPr>
-          <w:rFonts w:cs="Times New Roman"/>
-        </w:rPr>
-        <w:t>Putri Monalisa</w:t>
-      </w:r>
-      <w:r>
-        <w:rPr>
-          <w:rFonts w:cs="Times New Roman"/>
-        </w:rPr>
-        <w:tab/>
-      </w:r>
-      <w:r>
-        <w:rPr>
-          <w:rFonts w:cs="Times New Roman"/>
-        </w:rPr>
-        <w:tab/>
-      </w:r>
-      <w:r>
-        <w:rPr>
-          <w:rFonts w:cs="Times New Roman"/>
-        </w:rPr>
-        <w:tab/>
-        <w:t>(201843500250)</w:t>
-      </w:r>
-    </w:p>
-    <w:p>
-      <w:pPr>
-        <w:rPr>
-          <w:rFonts w:cs="Times New Roman"/>
-        </w:rPr>
-      </w:pPr>
-      <w:r>
-        <w:rPr>
-          <w:rFonts w:cs="Times New Roman"/>
-        </w:rPr>
-        <w:t>Sherli Delinda Andini</w:t>
-      </w:r>
-      <w:r>
-        <w:rPr>
-          <w:rFonts w:cs="Times New Roman"/>
-        </w:rPr>
-        <w:tab/>
-      </w:r>
-      <w:r>
-        <w:rPr>
-          <w:rFonts w:cs="Times New Roman"/>
-        </w:rPr>
-        <w:tab/>
-        <w:t>(201843500860)</w:t>
-      </w:r>
-    </w:p>
-    <w:p>
-      <w:pPr>
-        <w:rPr>
-          <w:rFonts w:cs="Times New Roman"/>
-        </w:rPr>
-      </w:pPr>
-    </w:p>
-    <w:p>
-      <w:pPr>
-        <w:rPr>
-          <w:rFonts w:cs="Times New Roman"/>
+        <w:ind w:left="0" w:right="0"/>
+        <w:rPr>
+          <w:rFonts w:cs="Times New Roman"/>
+        </w:rPr>
+      </w:pPr>
+      <w:r>
+        <w:rPr>
+          <w:rFonts w:cs="Times New Roman"/>
+        </w:rPr>
+        <w:t>Mengetahui,</w:t>
+      </w:r>
+    </w:p>
+    <w:p>
+      <w:pPr>
+        <w:spacing w:after="0" w:line="480" w:lineRule="auto"/>
+        <w:ind w:left="0" w:right="0"/>
+        <w:rPr>
+          <w:rFonts w:cs="Times New Roman"/>
+        </w:rPr>
+      </w:pPr>
+    </w:p>
+    <w:p>
+      <w:pPr>
+        <w:spacing w:after="0" w:line="480" w:lineRule="auto"/>
+        <w:ind w:left="0" w:right="0"/>
+        <w:rPr>
+          <w:rFonts w:cs="Times New Roman"/>
+        </w:rPr>
+      </w:pPr>
+    </w:p>
+    <w:p>
+      <w:pPr>
+        <w:spacing w:after="0" w:line="480" w:lineRule="auto"/>
+        <w:ind w:left="0" w:right="0"/>
+        <w:rPr>
+          <w:rFonts w:cs="Times New Roman"/>
+        </w:rPr>
+      </w:pPr>
+    </w:p>
+    <w:p>
+      <w:pPr>
+        <w:ind w:left="0" w:right="0"/>
+        <w:rPr>
+          <w:rFonts w:cs="Times New Roman"/>
+          <w:u w:val="single"/>
+        </w:rPr>
+      </w:pPr>
+      <w:r>
+        <w:rPr>
+          <w:rFonts w:cs="Times New Roman"/>
+          <w:u w:val="single"/>
+        </w:rPr>
+        <w:t>Tsabit Abi Rahman (Pemilik)</w:t>
+      </w:r>
+    </w:p>
+    <w:p>
+      <w:pPr>
+        <w:ind w:left="0" w:right="0"/>
+        <w:jc w:val="both"/>
+        <w:rPr>
+          <w:rFonts w:cs="Times New Roman"/>
+          <w:u w:val="single"/>
+        </w:rPr>
+      </w:pPr>
+    </w:p>
+    <w:p>
+      <w:pPr>
+        <w:ind w:left="0" w:right="0"/>
+        <w:rPr>
+          <w:rFonts w:cs="Times New Roman"/>
+        </w:rPr>
+      </w:pPr>
+      <w:r>
+        <w:rPr>
+          <w:rFonts w:cs="Times New Roman"/>
+        </w:rPr>
+        <w:t>Pembimbing,</w:t>
+      </w:r>
+    </w:p>
+    <w:p>
+      <w:pPr>
+        <w:spacing w:after="0" w:line="480" w:lineRule="auto"/>
+        <w:ind w:left="0" w:right="0"/>
+        <w:rPr>
+          <w:rFonts w:cs="Times New Roman"/>
+          <w:u w:val="single"/>
+        </w:rPr>
+      </w:pPr>
+    </w:p>
+    <w:p>
+      <w:pPr>
+        <w:spacing w:after="0" w:line="480" w:lineRule="auto"/>
+        <w:ind w:left="0" w:right="0"/>
+        <w:rPr>
+          <w:rFonts w:cs="Times New Roman"/>
+          <w:u w:val="single"/>
+        </w:rPr>
+      </w:pPr>
+    </w:p>
+    <w:p>
+      <w:pPr>
+        <w:spacing w:after="0" w:line="480" w:lineRule="auto"/>
+        <w:ind w:left="0" w:right="0"/>
+        <w:rPr>
+          <w:rFonts w:cs="Times New Roman"/>
+          <w:u w:val="single"/>
+        </w:rPr>
+      </w:pPr>
+    </w:p>
+    <w:p>
+      <w:pPr>
+        <w:ind w:left="0" w:right="0"/>
+        <w:rPr>
+          <w:rFonts w:cs="Times New Roman"/>
+          <w:u w:val="single"/>
+        </w:rPr>
+      </w:pPr>
+      <w:r>
+        <w:rPr>
+          <w:rFonts w:cs="Times New Roman"/>
+          <w:u w:val="single"/>
+        </w:rPr>
+        <w:t>Nama Pembimbing</w:t>
+      </w:r>
+    </w:p>
+    <w:p>
+      <w:pPr>
+        <w:ind w:left="0" w:right="0"/>
+        <w:rPr>
+          <w:rFonts w:cs="Times New Roman"/>
+          <w:u w:val="single"/>
         </w:rPr>
       </w:pPr>
     </w:p>
@@ -1426,336 +1602,496 @@
         <w:jc w:val="left"/>
         <w:rPr>
           <w:rFonts w:cs="Times New Roman"/>
-        </w:rPr>
-        <w:sectPr>
-          <w:pgSz w:w="11906" w:h="16838"/>
-          <w:pgMar w:top="1418" w:right="1440" w:bottom="1440" w:left="1440" w:header="708" w:footer="708" w:gutter="0"/>
-          <w:pgNumType w:fmt="lowerRoman"/>
-          <w:cols w:space="720"/>
-        </w:sectPr>
-      </w:pPr>
-    </w:p>
-    <w:p>
-      <w:pPr>
-        <w:ind w:left="0" w:right="0"/>
-        <w:rPr>
-          <w:rFonts w:cs="Times New Roman"/>
-        </w:rPr>
-      </w:pPr>
-      <w:r>
-        <w:rPr>
-          <w:rFonts w:cs="Times New Roman"/>
-        </w:rPr>
-        <w:t>Mengetahui,</w:t>
-      </w:r>
-    </w:p>
-    <w:p>
-      <w:pPr>
-        <w:ind w:left="0" w:right="0"/>
-        <w:rPr>
-          <w:rFonts w:cs="Times New Roman"/>
-        </w:rPr>
-      </w:pPr>
-    </w:p>
-    <w:p>
-      <w:pPr>
-        <w:ind w:left="0" w:right="0"/>
-        <w:rPr>
-          <w:rFonts w:cs="Times New Roman"/>
-        </w:rPr>
-      </w:pPr>
-    </w:p>
-    <w:p>
-      <w:pPr>
-        <w:ind w:left="0" w:right="0"/>
-        <w:rPr>
-          <w:rFonts w:cs="Times New Roman"/>
-        </w:rPr>
-      </w:pPr>
-    </w:p>
-    <w:p>
-      <w:pPr>
-        <w:ind w:left="0" w:right="0"/>
-        <w:rPr>
-          <w:rFonts w:cs="Times New Roman"/>
-          <w:u w:val="single"/>
-        </w:rPr>
-      </w:pPr>
-      <w:r>
-        <w:rPr>
-          <w:rFonts w:cs="Times New Roman"/>
-          <w:u w:val="single"/>
-        </w:rPr>
-        <w:t>Tsabit Abi Rahman (Pemilik)</w:t>
-      </w:r>
-    </w:p>
-    <w:p>
-      <w:pPr>
-        <w:ind w:left="0" w:right="0"/>
-        <w:jc w:val="both"/>
-        <w:rPr>
-          <w:rFonts w:cs="Times New Roman"/>
-          <w:u w:val="single"/>
-        </w:rPr>
-      </w:pPr>
-    </w:p>
-    <w:p>
-      <w:pPr>
-        <w:ind w:left="0" w:right="0"/>
-        <w:rPr>
-          <w:rFonts w:cs="Times New Roman"/>
-          <w:u w:val="single"/>
-        </w:rPr>
-      </w:pPr>
-    </w:p>
-    <w:p>
-      <w:pPr>
-        <w:ind w:left="0" w:right="0"/>
-        <w:rPr>
-          <w:rFonts w:cs="Times New Roman"/>
-          <w:u w:val="single"/>
-        </w:rPr>
-      </w:pPr>
-    </w:p>
-    <w:p>
-      <w:pPr>
-        <w:ind w:left="0" w:right="0"/>
-        <w:rPr>
-          <w:rFonts w:cs="Times New Roman"/>
-        </w:rPr>
-      </w:pPr>
-      <w:r>
-        <w:rPr>
-          <w:rFonts w:cs="Times New Roman"/>
-        </w:rPr>
-        <w:t>Pembimbing,</w:t>
-      </w:r>
-    </w:p>
-    <w:p>
-      <w:pPr>
-        <w:ind w:left="0" w:right="0"/>
-        <w:rPr>
-          <w:rFonts w:cs="Times New Roman"/>
-          <w:u w:val="single"/>
-        </w:rPr>
-      </w:pPr>
-    </w:p>
-    <w:p>
-      <w:pPr>
-        <w:ind w:left="0" w:right="0"/>
-        <w:rPr>
-          <w:rFonts w:cs="Times New Roman"/>
-          <w:u w:val="single"/>
-        </w:rPr>
-      </w:pPr>
-    </w:p>
-    <w:p>
-      <w:pPr>
-        <w:ind w:left="0" w:right="0"/>
-        <w:rPr>
-          <w:rFonts w:cs="Times New Roman"/>
-          <w:u w:val="single"/>
-        </w:rPr>
-      </w:pPr>
-    </w:p>
-    <w:p>
-      <w:pPr>
-        <w:ind w:left="0" w:right="0"/>
-        <w:rPr>
-          <w:rFonts w:cs="Times New Roman"/>
-          <w:u w:val="single"/>
-        </w:rPr>
-      </w:pPr>
-      <w:r>
-        <w:rPr>
-          <w:rFonts w:cs="Times New Roman"/>
-          <w:u w:val="single"/>
-        </w:rPr>
-        <w:t>Nama Pembimbing</w:t>
-      </w:r>
-    </w:p>
-    <w:p>
-      <w:pPr>
-        <w:ind w:left="0" w:right="0"/>
-        <w:rPr>
-          <w:rFonts w:cs="Times New Roman"/>
-          <w:u w:val="single"/>
-        </w:rPr>
-      </w:pPr>
-    </w:p>
-    <w:p>
-      <w:pPr>
-        <w:ind w:left="0" w:right="0"/>
-        <w:rPr>
-          <w:rFonts w:cs="Times New Roman"/>
-          <w:u w:val="single"/>
-        </w:rPr>
-      </w:pPr>
-    </w:p>
-    <w:p>
-      <w:pPr>
-        <w:spacing w:after="0"/>
-        <w:ind w:left="0" w:right="0"/>
-        <w:jc w:val="left"/>
-        <w:rPr>
-          <w:rFonts w:cs="Times New Roman"/>
           <w:u w:val="single"/>
         </w:rPr>
         <w:sectPr>
           <w:type w:val="continuous"/>
           <w:pgSz w:w="11906" w:h="16838"/>
-          <w:pgMar w:top="1418" w:right="1440" w:bottom="1440" w:left="1440" w:header="708" w:footer="708" w:gutter="0"/>
+          <w:pgMar w:top="2268" w:right="1440" w:bottom="1440" w:left="1440" w:header="708" w:footer="708" w:gutter="0"/>
           <w:cols w:num="2" w:space="708"/>
         </w:sectPr>
       </w:pPr>
     </w:p>
     <w:p>
       <w:pPr>
-        <w:spacing w:after="0"/>
+        <w:pStyle w:val="Header1"/>
+      </w:pPr>
+      <w:bookmarkStart w:id="3" w:name="_Toc98673528"/>
+      <w:r>
+        <w:lastRenderedPageBreak/>
+        <w:t>KATA PENGANTAR</w:t>
+      </w:r>
+      <w:bookmarkEnd w:id="3"/>
+    </w:p>
+    <w:p>
+      <w:pPr>
+        <w:spacing w:after="0" w:line="480" w:lineRule="auto"/>
+        <w:rPr>
+          <w:rFonts w:cs="Times New Roman"/>
+          <w:b/>
+        </w:rPr>
+      </w:pPr>
+    </w:p>
+    <w:p>
+      <w:pPr>
+        <w:spacing w:after="0" w:line="480" w:lineRule="auto"/>
+        <w:ind w:firstLine="720"/>
+        <w:jc w:val="both"/>
+        <w:rPr>
+          <w:rFonts w:cs="Times New Roman"/>
+        </w:rPr>
+      </w:pPr>
+      <w:r>
+        <w:rPr>
+          <w:rFonts w:cs="Times New Roman"/>
+        </w:rPr>
+        <w:t xml:space="preserve">Puji </w:t>
+      </w:r>
+      <w:r>
+        <w:rPr>
+          <w:rFonts w:cs="Times New Roman"/>
+        </w:rPr>
+        <w:t>syukur</w:t>
+      </w:r>
+      <w:r>
+        <w:rPr>
+          <w:rFonts w:cs="Times New Roman"/>
+        </w:rPr>
+        <w:t xml:space="preserve"> kami </w:t>
+      </w:r>
+      <w:r>
+        <w:rPr>
+          <w:rFonts w:cs="Times New Roman"/>
+        </w:rPr>
+        <w:t>panj</w:t>
+      </w:r>
+      <w:r>
+        <w:rPr>
+          <w:rFonts w:cs="Times New Roman"/>
+        </w:rPr>
+        <w:t>atkan ke hadirat Allah SWT</w:t>
+      </w:r>
+      <w:r>
+        <w:rPr>
+          <w:rFonts w:cs="Times New Roman"/>
+        </w:rPr>
+        <w:t xml:space="preserve"> yang telah memberikan</w:t>
+      </w:r>
+      <w:r>
+        <w:rPr>
+          <w:rFonts w:cs="Times New Roman"/>
+        </w:rPr>
+        <w:t xml:space="preserve"> rahmat dan karunia-Nya </w:t>
+      </w:r>
+      <w:r>
+        <w:rPr>
+          <w:rFonts w:cs="Times New Roman"/>
+        </w:rPr>
+        <w:t xml:space="preserve">sehingga kami dapat menyelesaikan penulisan Laporan Kuliah </w:t>
+      </w:r>
+      <w:r>
+        <w:rPr>
+          <w:rFonts w:cs="Times New Roman"/>
+        </w:rPr>
+        <w:t>Kerja Prakte</w:t>
+      </w:r>
+      <w:r>
+        <w:rPr>
+          <w:rFonts w:cs="Times New Roman"/>
+        </w:rPr>
+        <w:t>k yang berjudul “</w:t>
+      </w:r>
+      <w:r>
+        <w:rPr>
+          <w:rFonts w:cs="Times New Roman"/>
+        </w:rPr>
+        <w:t xml:space="preserve">Perancangan Sistem </w:t>
+      </w:r>
+      <w:r>
+        <w:rPr>
+          <w:rFonts w:cs="Times New Roman"/>
+          <w:i/>
+        </w:rPr>
+        <w:t xml:space="preserve">Point Of Sales </w:t>
+      </w:r>
+      <w:r>
+        <w:rPr>
+          <w:rFonts w:cs="Times New Roman"/>
+        </w:rPr>
+        <w:t>Berbasis Web Pada Kedai Rumah Kopi Sabit” ini tepat pada waktunya</w:t>
+      </w:r>
+    </w:p>
+    <w:p>
+      <w:pPr>
+        <w:spacing w:after="0" w:line="480" w:lineRule="auto"/>
+        <w:ind w:left="0" w:firstLine="567"/>
+        <w:jc w:val="both"/>
+        <w:rPr>
+          <w:rFonts w:cs="Times New Roman"/>
+        </w:rPr>
+      </w:pPr>
+      <w:r>
+        <w:rPr>
+          <w:rFonts w:cs="Times New Roman"/>
+        </w:rPr>
+        <w:t xml:space="preserve">Pada kesempatan </w:t>
+      </w:r>
+      <w:r>
+        <w:rPr>
+          <w:rFonts w:cs="Times New Roman"/>
+        </w:rPr>
+        <w:t xml:space="preserve">ini </w:t>
+      </w:r>
+      <w:r>
+        <w:rPr>
+          <w:rFonts w:cs="Times New Roman"/>
+        </w:rPr>
+        <w:t>tida</w:t>
+      </w:r>
+      <w:r>
+        <w:rPr>
+          <w:rFonts w:cs="Times New Roman"/>
+        </w:rPr>
+        <w:t>k lupa kami sampaikan ucapan</w:t>
+      </w:r>
+      <w:r>
+        <w:rPr>
+          <w:rFonts w:cs="Times New Roman"/>
+        </w:rPr>
+        <w:t xml:space="preserve"> terima kasih kepada :</w:t>
+      </w:r>
+    </w:p>
+    <w:p>
+      <w:pPr>
+        <w:pStyle w:val="ListParagraph"/>
+        <w:numPr>
+          <w:ilvl w:val="0"/>
+          <w:numId w:val="48"/>
+        </w:numPr>
+        <w:spacing w:after="0" w:line="480" w:lineRule="auto"/>
+        <w:ind w:left="1281" w:hanging="357"/>
+        <w:jc w:val="both"/>
+        <w:rPr>
+          <w:rFonts w:cs="Times New Roman"/>
+        </w:rPr>
+      </w:pPr>
+      <w:r>
+        <w:rPr>
+          <w:rFonts w:cs="Times New Roman"/>
+        </w:rPr>
+        <w:t>Prof. Dr. H. Sumaryoto selaku</w:t>
+      </w:r>
+      <w:r>
+        <w:rPr>
+          <w:rFonts w:cs="Times New Roman"/>
+        </w:rPr>
+        <w:t xml:space="preserve"> Rektor Universitas Indraprasta PGRI</w:t>
+      </w:r>
+      <w:r>
+        <w:rPr>
+          <w:rFonts w:cs="Times New Roman"/>
+        </w:rPr>
+        <w:t>.</w:t>
+      </w:r>
+    </w:p>
+    <w:p>
+      <w:pPr>
+        <w:pStyle w:val="ListParagraph"/>
+        <w:numPr>
+          <w:ilvl w:val="0"/>
+          <w:numId w:val="48"/>
+        </w:numPr>
+        <w:spacing w:after="0" w:line="480" w:lineRule="auto"/>
+        <w:ind w:left="1281" w:hanging="357"/>
+        <w:jc w:val="both"/>
+        <w:rPr>
+          <w:rFonts w:cs="Times New Roman"/>
+        </w:rPr>
+      </w:pPr>
+      <w:r>
+        <w:rPr>
+          <w:rFonts w:cs="Times New Roman"/>
+        </w:rPr>
+        <w:t>Ir. H. Soepardi Haris, M.T. selaku Dekan Fakultas Teknik dan Ilmu Komputer Universitas Indraprasta PGRI</w:t>
+      </w:r>
+      <w:r>
+        <w:rPr>
+          <w:rFonts w:cs="Times New Roman"/>
+        </w:rPr>
+        <w:t>.</w:t>
+      </w:r>
+    </w:p>
+    <w:p>
+      <w:pPr>
+        <w:pStyle w:val="ListParagraph"/>
+        <w:numPr>
+          <w:ilvl w:val="0"/>
+          <w:numId w:val="48"/>
+        </w:numPr>
+        <w:spacing w:after="0" w:line="480" w:lineRule="auto"/>
+        <w:ind w:left="1281" w:hanging="357"/>
+        <w:jc w:val="both"/>
+        <w:rPr>
+          <w:rFonts w:cs="Times New Roman"/>
+        </w:rPr>
+      </w:pPr>
+      <w:r>
+        <w:rPr>
+          <w:rFonts w:cs="Times New Roman"/>
+        </w:rPr>
+        <w:t>Mei Lestari, M.Kom</w:t>
+      </w:r>
+      <w:r>
+        <w:rPr>
+          <w:rFonts w:cs="Times New Roman"/>
+        </w:rPr>
+        <w:t>.</w:t>
+      </w:r>
+      <w:r>
+        <w:rPr>
+          <w:rFonts w:cs="Times New Roman"/>
+        </w:rPr>
+        <w:t xml:space="preserve"> se</w:t>
+      </w:r>
+      <w:r>
+        <w:rPr>
+          <w:rFonts w:cs="Times New Roman"/>
+        </w:rPr>
+        <w:t xml:space="preserve">laku Ketua Program Studi </w:t>
+      </w:r>
+      <w:r>
+        <w:rPr>
+          <w:rFonts w:cs="Times New Roman"/>
+        </w:rPr>
+        <w:t xml:space="preserve">Informatika </w:t>
+      </w:r>
+      <w:r>
+        <w:rPr>
+          <w:rFonts w:cs="Times New Roman"/>
+        </w:rPr>
+        <w:t xml:space="preserve">Fakultas Teknik dan Ilmu Komputer </w:t>
+      </w:r>
+      <w:r>
+        <w:rPr>
+          <w:rFonts w:cs="Times New Roman"/>
+        </w:rPr>
+        <w:t>Universitas Indraprasta PGRI.</w:t>
+      </w:r>
+    </w:p>
+    <w:p>
+      <w:pPr>
+        <w:pStyle w:val="ListParagraph"/>
+        <w:numPr>
+          <w:ilvl w:val="0"/>
+          <w:numId w:val="48"/>
+        </w:numPr>
+        <w:spacing w:after="0" w:line="480" w:lineRule="auto"/>
+        <w:ind w:left="1281" w:hanging="357"/>
+        <w:jc w:val="both"/>
+        <w:rPr>
+          <w:rFonts w:cs="Times New Roman"/>
+        </w:rPr>
+      </w:pPr>
+      <w:r>
+        <w:rPr>
+          <w:rFonts w:cs="Times New Roman"/>
+        </w:rPr>
+        <w:t>Fauzan Natsir, M.Kom. selaku Dosen Pembimbing KKP pada Program Studi Informatika Fakultas Teknik dan Ilmu Komputer Universitas Indraprasta PGRI.</w:t>
+      </w:r>
+    </w:p>
+    <w:p>
+      <w:pPr>
+        <w:spacing w:after="0" w:line="480" w:lineRule="auto"/>
+        <w:ind w:firstLine="720"/>
+        <w:jc w:val="both"/>
+        <w:rPr>
+          <w:rFonts w:cs="Times New Roman"/>
+        </w:rPr>
+      </w:pPr>
+      <w:r>
+        <w:rPr>
+          <w:rFonts w:cs="Times New Roman"/>
+        </w:rPr>
+        <w:t>Kam</w:t>
+      </w:r>
+      <w:r>
+        <w:rPr>
+          <w:rFonts w:cs="Times New Roman"/>
+        </w:rPr>
+        <w:t>i juga mengucapkan</w:t>
+      </w:r>
+      <w:r>
+        <w:rPr>
+          <w:rFonts w:cs="Times New Roman"/>
+        </w:rPr>
+        <w:t xml:space="preserve"> banyak-banyak</w:t>
+      </w:r>
+      <w:r>
+        <w:rPr>
+          <w:rFonts w:cs="Times New Roman"/>
+        </w:rPr>
+        <w:t xml:space="preserve"> terima kasih</w:t>
+      </w:r>
+      <w:r>
+        <w:rPr>
+          <w:rFonts w:cs="Times New Roman"/>
+        </w:rPr>
+        <w:t xml:space="preserve"> </w:t>
+      </w:r>
+      <w:r>
+        <w:rPr>
+          <w:rFonts w:cs="Times New Roman"/>
+        </w:rPr>
+        <w:t>kepada</w:t>
+      </w:r>
+      <w:r>
+        <w:rPr>
+          <w:rFonts w:cs="Times New Roman"/>
+        </w:rPr>
+        <w:t xml:space="preserve"> keluarga besar Rumah Kopi Sabit </w:t>
+      </w:r>
+      <w:r>
+        <w:rPr>
+          <w:rFonts w:cs="Times New Roman"/>
+        </w:rPr>
+        <w:t xml:space="preserve">selaku pihak </w:t>
+      </w:r>
+      <w:r>
+        <w:rPr>
+          <w:rFonts w:cs="Times New Roman"/>
+        </w:rPr>
+        <w:t>yang telah ikhlas</w:t>
+      </w:r>
+      <w:r>
+        <w:rPr>
+          <w:rFonts w:cs="Times New Roman"/>
+        </w:rPr>
+        <w:t xml:space="preserve"> dan senantiasa</w:t>
+      </w:r>
+      <w:r>
+        <w:rPr>
+          <w:rFonts w:cs="Times New Roman"/>
+        </w:rPr>
+        <w:t xml:space="preserve"> mau</w:t>
+      </w:r>
+      <w:r>
+        <w:rPr>
+          <w:rFonts w:cs="Times New Roman"/>
+        </w:rPr>
+        <w:t xml:space="preserve"> memberikan bantuan dan ar</w:t>
+      </w:r>
+      <w:r>
+        <w:rPr>
+          <w:rFonts w:cs="Times New Roman"/>
+        </w:rPr>
+        <w:t xml:space="preserve">ahannya sehingga kami dapat menyelesaikan </w:t>
+      </w:r>
+      <w:r>
+        <w:rPr>
+          <w:rFonts w:cs="Times New Roman"/>
+        </w:rPr>
+        <w:t xml:space="preserve">penulisan </w:t>
+      </w:r>
+      <w:r>
+        <w:rPr>
+          <w:rFonts w:cs="Times New Roman"/>
+        </w:rPr>
+        <w:t>Laporan Kuliah Kerja Praktek ini</w:t>
+      </w:r>
+      <w:r>
+        <w:rPr>
+          <w:rFonts w:cs="Times New Roman"/>
+        </w:rPr>
+        <w:t>.</w:t>
+      </w:r>
+    </w:p>
+    <w:p>
+      <w:pPr>
+        <w:spacing w:after="0" w:line="480" w:lineRule="auto"/>
+        <w:ind w:firstLine="720"/>
+        <w:jc w:val="both"/>
+        <w:rPr>
+          <w:rFonts w:cs="Times New Roman"/>
+        </w:rPr>
+      </w:pPr>
+    </w:p>
+    <w:p>
+      <w:pPr>
+        <w:spacing w:after="0" w:line="480" w:lineRule="auto"/>
+        <w:ind w:firstLine="567"/>
+        <w:jc w:val="right"/>
+        <w:rPr>
+          <w:rFonts w:cs="Times New Roman"/>
+        </w:rPr>
+      </w:pPr>
+      <w:r>
+        <w:rPr>
+          <w:rFonts w:cs="Times New Roman"/>
+        </w:rPr>
+        <w:t>Jakarta, ......</w:t>
+      </w:r>
+      <w:r>
+        <w:rPr>
+          <w:rFonts w:cs="Times New Roman"/>
+        </w:rPr>
+        <w:t>.............</w:t>
+      </w:r>
+      <w:r>
+        <w:rPr>
+          <w:rFonts w:cs="Times New Roman"/>
+        </w:rPr>
+        <w:t xml:space="preserve"> 2022</w:t>
+      </w:r>
+    </w:p>
+    <w:p>
+      <w:pPr>
+        <w:spacing w:after="0" w:line="480" w:lineRule="auto"/>
+        <w:ind w:firstLine="567"/>
+        <w:jc w:val="right"/>
+        <w:rPr>
+          <w:rFonts w:cs="Times New Roman"/>
+        </w:rPr>
+      </w:pPr>
+      <w:bookmarkStart w:id="4" w:name="_GoBack"/>
+      <w:bookmarkEnd w:id="4"/>
+    </w:p>
+    <w:p>
+      <w:pPr>
+        <w:spacing w:after="0" w:line="480" w:lineRule="auto"/>
+        <w:ind w:firstLine="567"/>
+        <w:jc w:val="right"/>
+        <w:rPr>
+          <w:rFonts w:cs="Times New Roman"/>
+        </w:rPr>
+      </w:pPr>
+    </w:p>
+    <w:p>
+      <w:pPr>
+        <w:spacing w:after="0" w:line="480" w:lineRule="auto"/>
+        <w:ind w:firstLine="567"/>
+        <w:jc w:val="right"/>
+        <w:rPr>
+          <w:rFonts w:cs="Times New Roman"/>
+        </w:rPr>
+      </w:pPr>
+      <w:r>
+        <w:rPr>
+          <w:rFonts w:cs="Times New Roman"/>
+        </w:rPr>
+        <w:t>Penulis</w:t>
+      </w:r>
+    </w:p>
+    <w:p>
+      <w:pPr>
+        <w:spacing w:after="0" w:line="480" w:lineRule="auto"/>
         <w:ind w:left="0" w:right="0"/>
         <w:jc w:val="left"/>
         <w:rPr>
           <w:rFonts w:cs="Times New Roman"/>
-          <w:u w:val="single"/>
-        </w:rPr>
-        <w:sectPr>
-          <w:type w:val="continuous"/>
-          <w:pgSz w:w="11906" w:h="16838"/>
-          <w:pgMar w:top="1418" w:right="1440" w:bottom="1440" w:left="1440" w:header="708" w:footer="708" w:gutter="0"/>
-          <w:cols w:num="2" w:space="708"/>
-        </w:sectPr>
-      </w:pPr>
-    </w:p>
-    <w:p>
-      <w:pPr>
-        <w:pStyle w:val="Header1"/>
-      </w:pPr>
-      <w:bookmarkStart w:id="4" w:name="_Toc98673528"/>
-      <w:r>
-        <w:lastRenderedPageBreak/>
-        <w:t>KATA PENGANTAR</w:t>
-      </w:r>
-      <w:bookmarkEnd w:id="4"/>
-    </w:p>
-    <w:p>
-      <w:pPr>
-        <w:rPr>
-          <w:rFonts w:cs="Times New Roman"/>
-          <w:b/>
-        </w:rPr>
-      </w:pPr>
-    </w:p>
-    <w:p>
-      <w:pPr>
-        <w:ind w:firstLine="567"/>
-        <w:jc w:val="both"/>
-        <w:rPr>
-          <w:rFonts w:cs="Times New Roman"/>
-        </w:rPr>
-      </w:pPr>
-      <w:r>
-        <w:rPr>
-          <w:rFonts w:cs="Times New Roman"/>
-        </w:rPr>
-        <w:t xml:space="preserve">Puji dan syukur Alhamdulillah penulis panjatkan ke hadirat Allah Subhanahu Wa Ta’ala, Tuhan semesta alam yang telah melimpahkan rahmat dan karunia-Nya kepada penulis semua. Sholawat serta salam semoga selalu tercurahkan kepada baginda Nabi besar Muhammad Sholallahu ’Alaihi Wassalam yang selalu dinantikan syafa’atnya sehingga menjadi panutan dalam segala aspek kehidupan termasuk dalam menuntut ilmu yang bermanfaat. Serta atas rahmat-Nya lah proses penulisan laporan Kerja Praktik yang berjudul “PERANCANGAN SISTEM </w:t>
-      </w:r>
-      <w:r>
-        <w:rPr>
-          <w:rFonts w:cs="Times New Roman"/>
-          <w:i/>
-        </w:rPr>
-        <w:t xml:space="preserve">POINT OF SALES </w:t>
-      </w:r>
-      <w:r>
-        <w:rPr>
-          <w:rFonts w:cs="Times New Roman"/>
-        </w:rPr>
-        <w:t>BERBASIS WEB PADA KEDAI RUMAH KOPI SABIT” ini dilancarkan sehingga dapat terselesaikan.</w:t>
-      </w:r>
-    </w:p>
-    <w:p>
-      <w:pPr>
-        <w:ind w:firstLine="567"/>
-        <w:jc w:val="both"/>
-        <w:rPr>
-          <w:rFonts w:cs="Times New Roman"/>
-        </w:rPr>
-      </w:pPr>
-      <w:r>
-        <w:rPr>
-          <w:rFonts w:cs="Times New Roman"/>
-        </w:rPr>
-        <w:t>Ucapan terima kasih juga tak lupa penulis sampaikan kepada seluruh pihak yang terlibat dalam proses penyusunan laporan ini, baik yang secara langsung maupun tidak langsung. Khususnya untuk keluarga besar Rumah Kopi Sabit yang telah ikhlas dan sedia untuk memberikan bantuan dan arahan kepada penulis dalam mendukung kegiatan Kuliah Kerja Praktik ini.</w:t>
-      </w:r>
-    </w:p>
-    <w:p>
-      <w:pPr>
-        <w:ind w:firstLine="567"/>
-        <w:jc w:val="both"/>
-        <w:rPr>
-          <w:rFonts w:cs="Times New Roman"/>
-        </w:rPr>
-      </w:pPr>
-    </w:p>
-    <w:p>
-      <w:pPr>
-        <w:ind w:firstLine="567"/>
-        <w:jc w:val="right"/>
-        <w:rPr>
-          <w:rFonts w:cs="Times New Roman"/>
-        </w:rPr>
-      </w:pPr>
-      <w:r>
-        <w:rPr>
-          <w:rFonts w:cs="Times New Roman"/>
-        </w:rPr>
-        <w:t>Jakarta, ...... 2022</w:t>
-      </w:r>
-    </w:p>
-    <w:p>
-      <w:pPr>
-        <w:ind w:firstLine="567"/>
-        <w:jc w:val="right"/>
-        <w:rPr>
-          <w:rFonts w:cs="Times New Roman"/>
-        </w:rPr>
-      </w:pPr>
-    </w:p>
-    <w:p>
-      <w:pPr>
-        <w:ind w:firstLine="567"/>
-        <w:jc w:val="right"/>
-        <w:rPr>
-          <w:rFonts w:cs="Times New Roman"/>
-        </w:rPr>
-      </w:pPr>
-    </w:p>
-    <w:p>
-      <w:pPr>
-        <w:ind w:firstLine="567"/>
-        <w:jc w:val="right"/>
-        <w:rPr>
-          <w:rFonts w:cs="Times New Roman"/>
-        </w:rPr>
-      </w:pPr>
-      <w:r>
-        <w:rPr>
-          <w:rFonts w:cs="Times New Roman"/>
-        </w:rPr>
-        <w:t>Penulis</w:t>
-      </w:r>
-    </w:p>
-    <w:p>
-      <w:pPr>
-        <w:spacing w:after="0"/>
-        <w:ind w:left="0" w:right="0"/>
-        <w:jc w:val="left"/>
-        <w:rPr>
-          <w:rFonts w:cs="Times New Roman"/>
         </w:rPr>
         <w:sectPr>
           <w:pgSz w:w="11906" w:h="16838"/>
-          <w:pgMar w:top="1418" w:right="1440" w:bottom="1440" w:left="1440" w:header="708" w:footer="708" w:gutter="0"/>
+          <w:pgMar w:top="2268" w:right="1440" w:bottom="1440" w:left="1440" w:header="708" w:footer="708" w:gutter="0"/>
           <w:pgNumType w:fmt="lowerRoman"/>
           <w:cols w:space="720"/>
         </w:sectPr>
@@ -1843,7 +2179,14 @@
                 <w:rStyle w:val="Hyperlink"/>
                 <w:noProof/>
               </w:rPr>
-              <w:t>LAPORAN KERJA PRAKTIK</w:t>
+              <w:t>LAPORAN KERJA PRAKTE</w:t>
+            </w:r>
+            <w:r>
+              <w:rPr>
+                <w:rStyle w:val="Hyperlink"/>
+                <w:noProof/>
+              </w:rPr>
+              <w:t>K</w:t>
             </w:r>
             <w:r>
               <w:rPr>
@@ -3012,7 +3355,7 @@
         </w:rPr>
         <w:sectPr>
           <w:pgSz w:w="11906" w:h="16838"/>
-          <w:pgMar w:top="1418" w:right="1440" w:bottom="1440" w:left="1440" w:header="708" w:footer="708" w:gutter="0"/>
+          <w:pgMar w:top="2268" w:right="1440" w:bottom="1440" w:left="1440" w:header="708" w:footer="708" w:gutter="0"/>
           <w:pgNumType w:fmt="lowerRoman"/>
           <w:cols w:space="720"/>
         </w:sectPr>
@@ -3028,6 +3371,11 @@
         <w:t>DAFTAR GAMBAR</w:t>
       </w:r>
       <w:bookmarkEnd w:id="6"/>
+    </w:p>
+    <w:p>
+      <w:pPr>
+        <w:pStyle w:val="Header1"/>
+      </w:pPr>
     </w:p>
     <w:p>
       <w:pPr>
@@ -3087,7 +3435,7 @@
         </w:rPr>
         <w:sectPr>
           <w:pgSz w:w="11906" w:h="16838"/>
-          <w:pgMar w:top="1418" w:right="1440" w:bottom="1440" w:left="1440" w:header="708" w:footer="708" w:gutter="0"/>
+          <w:pgMar w:top="2268" w:right="1440" w:bottom="1440" w:left="1440" w:header="708" w:footer="708" w:gutter="0"/>
           <w:pgNumType w:fmt="lowerRoman"/>
           <w:cols w:space="720"/>
         </w:sectPr>
@@ -3106,6 +3454,11 @@
     </w:p>
     <w:p>
       <w:pPr>
+        <w:pStyle w:val="Header1"/>
+      </w:pPr>
+    </w:p>
+    <w:p>
+      <w:pPr>
         <w:jc w:val="left"/>
         <w:rPr>
           <w:rFonts w:cs="Times New Roman"/>
@@ -3143,7 +3496,7 @@
         </w:rPr>
         <w:sectPr>
           <w:pgSz w:w="11906" w:h="16838"/>
-          <w:pgMar w:top="1418" w:right="1440" w:bottom="1440" w:left="1440" w:header="708" w:footer="708" w:gutter="0"/>
+          <w:pgMar w:top="2268" w:right="1440" w:bottom="1440" w:left="1440" w:header="708" w:footer="708" w:gutter="0"/>
           <w:pgNumType w:fmt="lowerRoman"/>
           <w:cols w:space="720"/>
         </w:sectPr>
@@ -3156,11 +3509,21 @@
       <w:bookmarkStart w:id="8" w:name="_Toc98673532"/>
       <w:r>
         <w:lastRenderedPageBreak/>
-        <w:t>BAB I PENDAHULUAN</w:t>
+        <w:t xml:space="preserve">BAB I </w:t>
+      </w:r>
+      <w:r>
+        <w:br/>
+      </w:r>
+      <w:r>
+        <w:t>PENDAHULUAN</w:t>
       </w:r>
       <w:bookmarkEnd w:id="8"/>
     </w:p>
-    <w:p/>
+    <w:p>
+      <w:pPr>
+        <w:spacing w:after="0" w:line="480" w:lineRule="auto"/>
+      </w:pPr>
+    </w:p>
     <w:p>
       <w:pPr>
         <w:pStyle w:val="SubBab"/>
@@ -3168,7 +3531,7 @@
           <w:ilvl w:val="0"/>
           <w:numId w:val="43"/>
         </w:numPr>
-        <w:spacing w:line="256" w:lineRule="auto"/>
+        <w:spacing w:after="0" w:line="480" w:lineRule="auto"/>
         <w:ind w:left="992" w:hanging="425"/>
       </w:pPr>
       <w:bookmarkStart w:id="9" w:name="_Toc98673533"/>
@@ -3179,6 +3542,7 @@
     </w:p>
     <w:p>
       <w:pPr>
+        <w:spacing w:after="0" w:line="480" w:lineRule="auto"/>
         <w:ind w:firstLine="567"/>
         <w:jc w:val="both"/>
         <w:rPr>
@@ -3194,6 +3558,7 @@
     </w:p>
     <w:p>
       <w:pPr>
+        <w:spacing w:after="0" w:line="480" w:lineRule="auto"/>
         <w:ind w:firstLine="567"/>
         <w:jc w:val="both"/>
         <w:rPr>
@@ -3282,80 +3647,70 @@
     </w:p>
     <w:p>
       <w:pPr>
+        <w:spacing w:after="0" w:line="480" w:lineRule="auto"/>
         <w:ind w:firstLine="567"/>
         <w:jc w:val="both"/>
         <w:rPr>
           <w:rFonts w:cs="Times New Roman"/>
         </w:rPr>
-      </w:pPr>
-      <w:r>
-        <w:rPr>
-          <w:rFonts w:cs="Times New Roman"/>
-        </w:rPr>
-        <w:t xml:space="preserve">Berdasarkan permasalahan yang dihadapi Rumah Kopi Sabit tersebut, penulis mencoba untuk bekerja sama dengan pemilik Rumah Kopi Sabit dalam merancang sebuah sistem </w:t>
-      </w:r>
-      <w:r>
-        <w:rPr>
-          <w:rFonts w:cs="Times New Roman"/>
-          <w:i/>
-        </w:rPr>
-        <w:t>Point of Sales</w:t>
-      </w:r>
-      <w:r>
-        <w:rPr>
-          <w:rFonts w:cs="Times New Roman"/>
-        </w:rPr>
-        <w:t xml:space="preserve"> berbasis web yang khusus untuk diimplementasikan ke dalam unit bisnis mereka. Di mana aplikasi yang dibangun akan berisi berbagai modul penunjang operasional bisnis Rumah Kopi Sabi, seperti modul analisis arus keuangan, modul kasir penjualan, modul inventori stok, modul kepegawaian, modul laporan bisnis, hingga fitur untuk mempersonalisasi kedai Rumah Kopi Sabit. Sehingga diharapkan nantinya sistem </w:t>
-      </w:r>
-      <w:r>
-        <w:rPr>
-          <w:rFonts w:cs="Times New Roman"/>
-          <w:i/>
-        </w:rPr>
-        <w:t>Point of Sales</w:t>
-      </w:r>
-      <w:r>
-        <w:rPr>
-          <w:rFonts w:cs="Times New Roman"/>
-        </w:rPr>
-        <w:t xml:space="preserve"> berbasis web yang dibangun tersebut dapat membantu unit bisnis Rumah Kopi Sabit dalam menunjang kegiatan operasional mereka.</w:t>
-      </w:r>
-    </w:p>
-    <w:p>
-      <w:pPr>
+        <w:sectPr>
+          <w:pgSz w:w="11906" w:h="16838"/>
+          <w:pgMar w:top="2268" w:right="1440" w:bottom="1440" w:left="1440" w:header="708" w:footer="708" w:gutter="0"/>
+          <w:cols w:space="720"/>
+        </w:sectPr>
+      </w:pPr>
+    </w:p>
+    <w:p>
+      <w:pPr>
+        <w:spacing w:after="0" w:line="480" w:lineRule="auto"/>
         <w:ind w:firstLine="567"/>
         <w:jc w:val="both"/>
         <w:rPr>
           <w:rFonts w:cs="Times New Roman"/>
         </w:rPr>
       </w:pPr>
-    </w:p>
-    <w:p>
-      <w:pPr>
+      <w:r>
+        <w:rPr>
+          <w:rFonts w:cs="Times New Roman"/>
+        </w:rPr>
+        <w:lastRenderedPageBreak/>
+        <w:t xml:space="preserve">Berdasarkan permasalahan yang dihadapi Rumah Kopi Sabit tersebut, penulis mencoba untuk bekerja sama dengan pemilik Rumah Kopi Sabit dalam merancang sebuah sistem </w:t>
+      </w:r>
+      <w:r>
+        <w:rPr>
+          <w:rFonts w:cs="Times New Roman"/>
+          <w:i/>
+        </w:rPr>
+        <w:t>Point of Sales</w:t>
+      </w:r>
+      <w:r>
+        <w:rPr>
+          <w:rFonts w:cs="Times New Roman"/>
+        </w:rPr>
+        <w:t xml:space="preserve"> berbasis web yang khusus untuk diimplementasikan ke dalam unit bisnis mereka. Di mana aplikasi yang dibangun akan berisi berbagai modul penunjang operasional bisnis Rumah Kopi Sabi, seperti modul analisis arus keuangan, modul kasir penjualan, modul inventori stok, modul kepegawaian, modul laporan bisnis, hingga fitur untuk mempersonalisasi kedai Rumah Kopi Sabit. Sehingga diharapkan nantinya sistem </w:t>
+      </w:r>
+      <w:r>
+        <w:rPr>
+          <w:rFonts w:cs="Times New Roman"/>
+          <w:i/>
+        </w:rPr>
+        <w:t>Point of Sales</w:t>
+      </w:r>
+      <w:r>
+        <w:rPr>
+          <w:rFonts w:cs="Times New Roman"/>
+        </w:rPr>
+        <w:t xml:space="preserve"> berbasis web yang dibangun tersebut dapat membantu unit bisnis Rumah Kopi Sabit dalam menunjang kegiatan operasional mereka.</w:t>
+      </w:r>
+    </w:p>
+    <w:p>
+      <w:pPr>
+        <w:spacing w:after="0" w:line="480" w:lineRule="auto"/>
         <w:ind w:firstLine="567"/>
         <w:jc w:val="left"/>
         <w:rPr>
           <w:rFonts w:cs="Times New Roman"/>
         </w:rPr>
-      </w:pPr>
-    </w:p>
-    <w:p>
-      <w:pPr>
-        <w:spacing w:after="0"/>
-        <w:ind w:left="0" w:right="0"/>
-        <w:jc w:val="left"/>
-        <w:rPr>
-          <w:rFonts w:eastAsiaTheme="majorEastAsia" w:cs="Times New Roman"/>
-          <w:b/>
-          <w:color w:val="2E74B5" w:themeColor="accent1" w:themeShade="BF"/>
-          <w:szCs w:val="26"/>
-        </w:rPr>
-        <w:sectPr>
-          <w:pgSz w:w="11906" w:h="16838"/>
-          <w:pgMar w:top="1418" w:right="1440" w:bottom="1440" w:left="1440" w:header="708" w:footer="708" w:gutter="0"/>
-          <w:pgNumType w:start="1"/>
-          <w:cols w:space="720"/>
-        </w:sectPr>
       </w:pPr>
     </w:p>
     <w:p>
@@ -3365,18 +3720,18 @@
           <w:ilvl w:val="0"/>
           <w:numId w:val="43"/>
         </w:numPr>
-        <w:spacing w:line="256" w:lineRule="auto"/>
+        <w:spacing w:after="0" w:line="480" w:lineRule="auto"/>
         <w:ind w:left="992" w:hanging="425"/>
       </w:pPr>
       <w:bookmarkStart w:id="10" w:name="_Toc98673534"/>
       <w:r>
-        <w:lastRenderedPageBreak/>
         <w:t>Rumusan Masalah</w:t>
       </w:r>
       <w:bookmarkEnd w:id="10"/>
     </w:p>
     <w:p>
       <w:pPr>
+        <w:spacing w:after="0" w:line="480" w:lineRule="auto"/>
         <w:ind w:firstLine="567"/>
         <w:jc w:val="both"/>
         <w:rPr>
@@ -3410,8 +3765,9 @@
           <w:ilvl w:val="0"/>
           <w:numId w:val="44"/>
         </w:numPr>
-        <w:spacing w:after="80" w:line="256" w:lineRule="auto"/>
+        <w:spacing w:after="0" w:line="480" w:lineRule="auto"/>
         <w:ind w:left="924" w:hanging="357"/>
+        <w:contextualSpacing w:val="0"/>
         <w:jc w:val="both"/>
         <w:rPr>
           <w:rFonts w:cs="Times New Roman"/>
@@ -3431,8 +3787,9 @@
           <w:ilvl w:val="0"/>
           <w:numId w:val="44"/>
         </w:numPr>
-        <w:spacing w:after="80" w:line="256" w:lineRule="auto"/>
+        <w:spacing w:after="0" w:line="480" w:lineRule="auto"/>
         <w:ind w:left="924" w:hanging="357"/>
+        <w:contextualSpacing w:val="0"/>
         <w:jc w:val="both"/>
         <w:rPr>
           <w:rFonts w:cs="Times New Roman"/>
@@ -3452,8 +3809,9 @@
           <w:ilvl w:val="0"/>
           <w:numId w:val="44"/>
         </w:numPr>
-        <w:spacing w:line="256" w:lineRule="auto"/>
+        <w:spacing w:after="0" w:line="480" w:lineRule="auto"/>
         <w:ind w:left="924" w:hanging="357"/>
+        <w:contextualSpacing w:val="0"/>
         <w:jc w:val="both"/>
         <w:rPr>
           <w:rFonts w:cs="Times New Roman"/>
@@ -3494,6 +3852,7 @@
     </w:p>
     <w:p>
       <w:pPr>
+        <w:spacing w:after="0" w:line="480" w:lineRule="auto"/>
         <w:ind w:firstLine="567"/>
         <w:jc w:val="left"/>
         <w:rPr>
@@ -3510,18 +3869,19 @@
           <w:ilvl w:val="0"/>
           <w:numId w:val="43"/>
         </w:numPr>
-        <w:spacing w:line="256" w:lineRule="auto"/>
+        <w:spacing w:after="0" w:line="480" w:lineRule="auto"/>
         <w:ind w:left="992" w:hanging="425"/>
       </w:pPr>
       <w:bookmarkStart w:id="11" w:name="_Toc98673535"/>
       <w:r>
+        <w:lastRenderedPageBreak/>
         <w:t>Batasan Masalah</w:t>
       </w:r>
       <w:bookmarkEnd w:id="11"/>
     </w:p>
     <w:p>
       <w:pPr>
-        <w:spacing w:after="80"/>
+        <w:spacing w:after="0" w:line="480" w:lineRule="auto"/>
         <w:ind w:firstLine="567"/>
         <w:jc w:val="both"/>
         <w:rPr>
@@ -3544,8 +3904,9 @@
           <w:ilvl w:val="0"/>
           <w:numId w:val="45"/>
         </w:numPr>
-        <w:spacing w:after="80" w:line="256" w:lineRule="auto"/>
+        <w:spacing w:after="0" w:line="480" w:lineRule="auto"/>
         <w:ind w:left="924" w:hanging="357"/>
+        <w:contextualSpacing w:val="0"/>
         <w:jc w:val="both"/>
         <w:rPr>
           <w:rFonts w:cs="Times New Roman"/>
@@ -3582,8 +3943,9 @@
           <w:ilvl w:val="0"/>
           <w:numId w:val="45"/>
         </w:numPr>
-        <w:spacing w:after="80" w:line="256" w:lineRule="auto"/>
+        <w:spacing w:after="0" w:line="480" w:lineRule="auto"/>
         <w:ind w:left="924" w:hanging="357"/>
+        <w:contextualSpacing w:val="0"/>
         <w:jc w:val="both"/>
         <w:rPr>
           <w:rFonts w:cs="Times New Roman"/>
@@ -3620,8 +3982,9 @@
           <w:ilvl w:val="0"/>
           <w:numId w:val="45"/>
         </w:numPr>
-        <w:spacing w:after="80" w:line="256" w:lineRule="auto"/>
+        <w:spacing w:after="0" w:line="480" w:lineRule="auto"/>
         <w:ind w:left="924" w:hanging="357"/>
+        <w:contextualSpacing w:val="0"/>
         <w:jc w:val="both"/>
         <w:rPr>
           <w:rFonts w:cs="Times New Roman"/>
@@ -3633,49 +3996,12 @@
           <w:rFonts w:cs="Times New Roman"/>
           <w:szCs w:val="24"/>
         </w:rPr>
-        <w:t xml:space="preserve">Sistem yang dibangun tidak dilengkapi dengan fitur </w:t>
-      </w:r>
-      <w:r>
-        <w:rPr>
-          <w:rFonts w:cs="Times New Roman"/>
-          <w:i/>
-          <w:szCs w:val="24"/>
-        </w:rPr>
-        <w:t>payment gateway</w:t>
-      </w:r>
-      <w:r>
-        <w:rPr>
-          <w:rFonts w:cs="Times New Roman"/>
-          <w:szCs w:val="24"/>
-        </w:rPr>
-        <w:t xml:space="preserve"> atau pembayaran melalui pihak ketiga.</w:t>
-      </w:r>
-    </w:p>
-    <w:p>
-      <w:pPr>
-        <w:pStyle w:val="ListParagraph"/>
-        <w:numPr>
-          <w:ilvl w:val="0"/>
-          <w:numId w:val="45"/>
-        </w:numPr>
-        <w:spacing w:after="80" w:line="256" w:lineRule="auto"/>
-        <w:ind w:left="924" w:hanging="357"/>
-        <w:jc w:val="both"/>
-        <w:rPr>
-          <w:rFonts w:cs="Times New Roman"/>
-          <w:szCs w:val="24"/>
-        </w:rPr>
-      </w:pPr>
-      <w:r>
-        <w:rPr>
-          <w:rFonts w:cs="Times New Roman"/>
-          <w:szCs w:val="24"/>
-        </w:rPr>
         <w:t>Sistem ini dibuat berdasarkan studi kasus kebutuhan dan kapasitas Rumah Kopi Sabit sebagai media penunjang operasional bisnis.</w:t>
       </w:r>
     </w:p>
     <w:p>
       <w:pPr>
+        <w:spacing w:after="0" w:line="480" w:lineRule="auto"/>
         <w:ind w:firstLine="567"/>
         <w:jc w:val="left"/>
         <w:rPr>
@@ -3691,7 +4017,7 @@
           <w:ilvl w:val="0"/>
           <w:numId w:val="43"/>
         </w:numPr>
-        <w:spacing w:line="256" w:lineRule="auto"/>
+        <w:spacing w:after="0" w:line="480" w:lineRule="auto"/>
         <w:ind w:left="992" w:hanging="425"/>
       </w:pPr>
       <w:bookmarkStart w:id="12" w:name="_Toc98673536"/>
@@ -3702,7 +4028,7 @@
     </w:p>
     <w:p>
       <w:pPr>
-        <w:spacing w:after="80"/>
+        <w:spacing w:after="0" w:line="480" w:lineRule="auto"/>
         <w:ind w:firstLine="567"/>
         <w:jc w:val="both"/>
         <w:rPr>
@@ -3713,7 +4039,19 @@
         <w:rPr>
           <w:rFonts w:cs="Times New Roman"/>
         </w:rPr>
-        <w:t>Adapun tujuan dari penulisan ini yang meliputi manfaat bagi instansi terkait dan bagi mahasiswa yang mempraktikannya, antara lain:</w:t>
+        <w:t>Adapun tujuan dari penulisan ini yang meliputi manfaat bagi instansi terkait d</w:t>
+      </w:r>
+      <w:r>
+        <w:rPr>
+          <w:rFonts w:cs="Times New Roman"/>
+        </w:rPr>
+        <w:t>an bagi mahasiswa yang memprakte</w:t>
+      </w:r>
+      <w:r>
+        <w:rPr>
+          <w:rFonts w:cs="Times New Roman"/>
+        </w:rPr>
+        <w:t>kannya, antara lain:</w:t>
       </w:r>
     </w:p>
     <w:p>
@@ -3723,8 +4061,9 @@
           <w:ilvl w:val="0"/>
           <w:numId w:val="46"/>
         </w:numPr>
-        <w:spacing w:after="80" w:line="256" w:lineRule="auto"/>
+        <w:spacing w:after="0" w:line="480" w:lineRule="auto"/>
         <w:ind w:left="924" w:hanging="357"/>
+        <w:contextualSpacing w:val="0"/>
         <w:jc w:val="both"/>
         <w:rPr>
           <w:rFonts w:cs="Times New Roman"/>
@@ -3744,8 +4083,9 @@
           <w:ilvl w:val="0"/>
           <w:numId w:val="46"/>
         </w:numPr>
-        <w:spacing w:after="80" w:line="256" w:lineRule="auto"/>
+        <w:spacing w:after="0" w:line="480" w:lineRule="auto"/>
         <w:ind w:left="924" w:hanging="357"/>
+        <w:contextualSpacing w:val="0"/>
         <w:jc w:val="both"/>
         <w:rPr>
           <w:rFonts w:cs="Times New Roman"/>
@@ -3755,7 +4095,19 @@
         <w:rPr>
           <w:rFonts w:cs="Times New Roman"/>
         </w:rPr>
-        <w:t>Sebagai laporan dokumentasi dari kegiatan Kuliah Kerja Praktik yang menjadi syarat kelulusan mata kuliah terkait.</w:t>
+        <w:t>Sebagai laporan dokumentasi d</w:t>
+      </w:r>
+      <w:r>
+        <w:rPr>
+          <w:rFonts w:cs="Times New Roman"/>
+        </w:rPr>
+        <w:t>ari kegiatan Kuliah Kerja Prakte</w:t>
+      </w:r>
+      <w:r>
+        <w:rPr>
+          <w:rFonts w:cs="Times New Roman"/>
+        </w:rPr>
+        <w:t>k yang menjadi syarat kelulusan mata kuliah terkait.</w:t>
       </w:r>
     </w:p>
     <w:p>
@@ -3765,8 +4117,9 @@
           <w:ilvl w:val="0"/>
           <w:numId w:val="46"/>
         </w:numPr>
-        <w:spacing w:after="80" w:line="256" w:lineRule="auto"/>
+        <w:spacing w:after="0" w:line="480" w:lineRule="auto"/>
         <w:ind w:left="924" w:hanging="357"/>
+        <w:contextualSpacing w:val="0"/>
         <w:jc w:val="both"/>
         <w:rPr>
           <w:rFonts w:cs="Times New Roman"/>
@@ -3799,8 +4152,9 @@
           <w:ilvl w:val="0"/>
           <w:numId w:val="46"/>
         </w:numPr>
-        <w:spacing w:after="80" w:line="256" w:lineRule="auto"/>
+        <w:spacing w:after="0" w:line="480" w:lineRule="auto"/>
         <w:ind w:left="924" w:hanging="357"/>
+        <w:contextualSpacing w:val="0"/>
         <w:jc w:val="both"/>
         <w:rPr>
           <w:rFonts w:cs="Times New Roman"/>
@@ -3810,25 +4164,31 @@
         <w:rPr>
           <w:rFonts w:cs="Times New Roman"/>
         </w:rPr>
-        <w:t>Untuk meningkatkan wawasan dan pengalaman penulis selama menjalankan kegiatan Kuliah Kerja Praktik.</w:t>
-      </w:r>
-    </w:p>
-    <w:p>
-      <w:pPr>
-        <w:spacing w:after="0"/>
-        <w:ind w:left="0" w:right="0"/>
-        <w:jc w:val="left"/>
-        <w:rPr>
-          <w:rFonts w:eastAsiaTheme="majorEastAsia" w:cs="Times New Roman"/>
-          <w:b/>
-          <w:color w:val="2E74B5" w:themeColor="accent1" w:themeShade="BF"/>
-          <w:szCs w:val="26"/>
-        </w:rPr>
-        <w:sectPr>
-          <w:pgSz w:w="11906" w:h="16838"/>
-          <w:pgMar w:top="1418" w:right="1440" w:bottom="1440" w:left="1440" w:header="708" w:footer="708" w:gutter="0"/>
-          <w:cols w:space="720"/>
-        </w:sectPr>
+        <w:t>Untuk meningkatkan wawasan dan pengalaman penulis selama menjalan</w:t>
+      </w:r>
+      <w:r>
+        <w:rPr>
+          <w:rFonts w:cs="Times New Roman"/>
+        </w:rPr>
+        <w:t>kan kegiatan Kuliah Kerja Prakte</w:t>
+      </w:r>
+      <w:r>
+        <w:rPr>
+          <w:rFonts w:cs="Times New Roman"/>
+        </w:rPr>
+        <w:t>k.</w:t>
+      </w:r>
+    </w:p>
+    <w:p>
+      <w:pPr>
+        <w:pStyle w:val="ListParagraph"/>
+        <w:spacing w:after="0" w:line="480" w:lineRule="auto"/>
+        <w:ind w:left="924"/>
+        <w:contextualSpacing w:val="0"/>
+        <w:jc w:val="both"/>
+        <w:rPr>
+          <w:rFonts w:cs="Times New Roman"/>
+        </w:rPr>
       </w:pPr>
     </w:p>
     <w:p>
@@ -3838,19 +4198,18 @@
           <w:ilvl w:val="0"/>
           <w:numId w:val="43"/>
         </w:numPr>
-        <w:spacing w:line="256" w:lineRule="auto"/>
+        <w:spacing w:after="0" w:line="480" w:lineRule="auto"/>
         <w:ind w:left="992" w:hanging="425"/>
       </w:pPr>
       <w:bookmarkStart w:id="13" w:name="_Toc98673537"/>
       <w:r>
-        <w:lastRenderedPageBreak/>
         <w:t>Metodologi</w:t>
       </w:r>
       <w:bookmarkEnd w:id="13"/>
     </w:p>
     <w:p>
       <w:pPr>
-        <w:spacing w:after="80"/>
+        <w:spacing w:after="0" w:line="480" w:lineRule="auto"/>
         <w:ind w:firstLine="567"/>
         <w:jc w:val="both"/>
         <w:rPr>
@@ -3888,8 +4247,9 @@
           <w:ilvl w:val="0"/>
           <w:numId w:val="47"/>
         </w:numPr>
-        <w:spacing w:after="80" w:line="256" w:lineRule="auto"/>
+        <w:spacing w:after="0" w:line="480" w:lineRule="auto"/>
         <w:ind w:left="992" w:hanging="425"/>
+        <w:contextualSpacing w:val="0"/>
         <w:jc w:val="left"/>
         <w:rPr>
           <w:rFonts w:cs="Times New Roman"/>
@@ -3907,7 +4267,9 @@
     <w:p>
       <w:pPr>
         <w:pStyle w:val="ListParagraph"/>
+        <w:spacing w:after="0" w:line="480" w:lineRule="auto"/>
         <w:ind w:left="992" w:firstLine="567"/>
+        <w:contextualSpacing w:val="0"/>
         <w:jc w:val="both"/>
         <w:rPr>
           <w:rFonts w:cs="Times New Roman"/>
@@ -3944,8 +4306,9 @@
           <w:ilvl w:val="0"/>
           <w:numId w:val="47"/>
         </w:numPr>
-        <w:spacing w:after="80" w:line="256" w:lineRule="auto"/>
+        <w:spacing w:after="0" w:line="480" w:lineRule="auto"/>
         <w:ind w:left="992" w:hanging="425"/>
+        <w:contextualSpacing w:val="0"/>
         <w:jc w:val="left"/>
         <w:rPr>
           <w:rFonts w:cs="Times New Roman"/>
@@ -3963,7 +4326,9 @@
     <w:p>
       <w:pPr>
         <w:pStyle w:val="ListParagraph"/>
+        <w:spacing w:after="0" w:line="480" w:lineRule="auto"/>
         <w:ind w:left="992" w:firstLine="567"/>
+        <w:contextualSpacing w:val="0"/>
         <w:jc w:val="both"/>
         <w:rPr>
           <w:rFonts w:cs="Times New Roman"/>
@@ -4000,27 +4365,54 @@
           <w:ilvl w:val="0"/>
           <w:numId w:val="47"/>
         </w:numPr>
-        <w:spacing w:after="80" w:line="256" w:lineRule="auto"/>
+        <w:spacing w:after="0" w:line="480" w:lineRule="auto"/>
         <w:ind w:left="992" w:hanging="425"/>
+        <w:contextualSpacing w:val="0"/>
         <w:jc w:val="left"/>
         <w:rPr>
           <w:rFonts w:cs="Times New Roman"/>
           <w:szCs w:val="24"/>
         </w:rPr>
-      </w:pPr>
-      <w:r>
+        <w:sectPr>
+          <w:footerReference w:type="default" r:id="rId25"/>
+          <w:pgSz w:w="11906" w:h="16838"/>
+          <w:pgMar w:top="2268" w:right="1440" w:bottom="1440" w:left="1440" w:header="708" w:footer="708" w:gutter="0"/>
+          <w:cols w:space="708"/>
+          <w:docGrid w:linePitch="360"/>
+        </w:sectPr>
+      </w:pPr>
+    </w:p>
+    <w:p>
+      <w:pPr>
+        <w:pStyle w:val="ListParagraph"/>
+        <w:numPr>
+          <w:ilvl w:val="0"/>
+          <w:numId w:val="47"/>
+        </w:numPr>
+        <w:spacing w:after="0" w:line="480" w:lineRule="auto"/>
+        <w:ind w:left="992" w:hanging="425"/>
+        <w:contextualSpacing w:val="0"/>
+        <w:jc w:val="left"/>
         <w:rPr>
           <w:rFonts w:cs="Times New Roman"/>
           <w:szCs w:val="24"/>
         </w:rPr>
+      </w:pPr>
+      <w:r>
+        <w:rPr>
+          <w:rFonts w:cs="Times New Roman"/>
+          <w:szCs w:val="24"/>
+        </w:rPr>
+        <w:lastRenderedPageBreak/>
         <w:t>Metode Perancangan Sistem</w:t>
       </w:r>
     </w:p>
     <w:p>
       <w:pPr>
         <w:pStyle w:val="ListParagraph"/>
-        <w:spacing w:after="80"/>
+        <w:spacing w:after="0" w:line="480" w:lineRule="auto"/>
         <w:ind w:left="992" w:firstLine="567"/>
+        <w:contextualSpacing w:val="0"/>
         <w:jc w:val="both"/>
         <w:rPr>
           <w:rFonts w:cs="Times New Roman"/>
@@ -4097,29 +4489,12 @@
     </w:p>
     <w:p>
       <w:pPr>
+        <w:spacing w:after="0" w:line="480" w:lineRule="auto"/>
         <w:ind w:firstLine="567"/>
         <w:jc w:val="left"/>
         <w:rPr>
           <w:rFonts w:cs="Times New Roman"/>
         </w:rPr>
-      </w:pPr>
-    </w:p>
-    <w:p>
-      <w:pPr>
-        <w:spacing w:after="0"/>
-        <w:ind w:left="0" w:right="0"/>
-        <w:jc w:val="left"/>
-        <w:rPr>
-          <w:rFonts w:eastAsiaTheme="majorEastAsia" w:cs="Times New Roman"/>
-          <w:b/>
-          <w:color w:val="2E74B5" w:themeColor="accent1" w:themeShade="BF"/>
-          <w:szCs w:val="26"/>
-        </w:rPr>
-        <w:sectPr>
-          <w:pgSz w:w="11906" w:h="16838"/>
-          <w:pgMar w:top="1418" w:right="1440" w:bottom="1440" w:left="1440" w:header="708" w:footer="708" w:gutter="0"/>
-          <w:cols w:space="720"/>
-        </w:sectPr>
       </w:pPr>
     </w:p>
     <w:p>
@@ -4129,18 +4504,18 @@
           <w:ilvl w:val="0"/>
           <w:numId w:val="43"/>
         </w:numPr>
-        <w:spacing w:line="256" w:lineRule="auto"/>
+        <w:spacing w:after="0" w:line="480" w:lineRule="auto"/>
         <w:ind w:left="992" w:hanging="425"/>
       </w:pPr>
       <w:bookmarkStart w:id="14" w:name="_Toc98673538"/>
       <w:r>
-        <w:lastRenderedPageBreak/>
         <w:t>Sistematika Penulisan</w:t>
       </w:r>
       <w:bookmarkEnd w:id="14"/>
     </w:p>
     <w:p>
       <w:pPr>
+        <w:spacing w:after="0" w:line="480" w:lineRule="auto"/>
         <w:ind w:firstLine="567"/>
         <w:jc w:val="both"/>
         <w:rPr>
@@ -4153,12 +4528,26 @@
           <w:rFonts w:cs="Times New Roman"/>
           <w:szCs w:val="24"/>
         </w:rPr>
-        <w:t>Dalam proses penyusunan laporan Kuliah Kerja Praktik ini, penulis membagi sistematika penulisan atau strukturnya menjadi lima bagian, di mana setiap bagian memiliki fokus pembahasan yang berbeda namun tetap saling berkaitan satu sama lain. Berikut adalah rincian dari setiap bagian sistematika penulisannya:</w:t>
-      </w:r>
-    </w:p>
-    <w:p>
-      <w:pPr>
-        <w:spacing w:after="80"/>
+        <w:t>Dalam proses penyus</w:t>
+      </w:r>
+      <w:r>
+        <w:rPr>
+          <w:rFonts w:cs="Times New Roman"/>
+          <w:szCs w:val="24"/>
+        </w:rPr>
+        <w:t>unan laporan Kuliah Kerja Prakte</w:t>
+      </w:r>
+      <w:r>
+        <w:rPr>
+          <w:rFonts w:cs="Times New Roman"/>
+          <w:szCs w:val="24"/>
+        </w:rPr>
+        <w:t>k ini, penulis membagi sistematika penulisan atau strukturnya menjadi lima bagian, di mana setiap bagian memiliki fokus pembahasan yang berbeda namun tetap saling berkaitan satu sama lain. Berikut adalah rincian dari setiap bagian sistematika penulisannya:</w:t>
+      </w:r>
+    </w:p>
+    <w:p>
+      <w:pPr>
+        <w:spacing w:after="0" w:line="480" w:lineRule="auto"/>
         <w:jc w:val="both"/>
         <w:rPr>
           <w:rFonts w:cs="Times New Roman"/>
@@ -4186,7 +4575,7 @@
     </w:p>
     <w:p>
       <w:pPr>
-        <w:spacing w:after="240"/>
+        <w:spacing w:after="0" w:line="480" w:lineRule="auto"/>
         <w:ind w:left="1446"/>
         <w:jc w:val="both"/>
         <w:rPr>
@@ -4199,12 +4588,26 @@
           <w:rFonts w:cs="Times New Roman"/>
           <w:szCs w:val="24"/>
         </w:rPr>
-        <w:t>Bab yang menjelaskan tentang latar belakang penulisan serta perumusan masalah yang didapat hingga maksud atau tujuan dari penyusunan laporan itu sendiri, termasuk terkait waktu dan tempat pelaksanaan Kuliah Kerja Praktik, serta sistematika penulisan yang merupakan gambaran dari keseluruhan bagian dari laporan ini.</w:t>
-      </w:r>
-    </w:p>
-    <w:p>
-      <w:pPr>
-        <w:spacing w:after="80"/>
+        <w:t>Bab yang menjelaskan tentang latar belakang penulisan serta perumusan masalah yang didapat hingga maksud atau tujuan dari penyusunan laporan itu sendiri, termasuk terkait waktu dan tempat</w:t>
+      </w:r>
+      <w:r>
+        <w:rPr>
+          <w:rFonts w:cs="Times New Roman"/>
+          <w:szCs w:val="24"/>
+        </w:rPr>
+        <w:t xml:space="preserve"> pelaksanaan Kuliah Kerja Prakte</w:t>
+      </w:r>
+      <w:r>
+        <w:rPr>
+          <w:rFonts w:cs="Times New Roman"/>
+          <w:szCs w:val="24"/>
+        </w:rPr>
+        <w:t>k, serta sistematika penulisan yang merupakan gambaran dari keseluruhan bagian dari laporan ini.</w:t>
+      </w:r>
+    </w:p>
+    <w:p>
+      <w:pPr>
+        <w:spacing w:after="0" w:line="480" w:lineRule="auto"/>
         <w:jc w:val="both"/>
         <w:rPr>
           <w:rFonts w:cs="Times New Roman"/>
@@ -4232,7 +4635,7 @@
     </w:p>
     <w:p>
       <w:pPr>
-        <w:spacing w:after="240"/>
+        <w:spacing w:after="0" w:line="480" w:lineRule="auto"/>
         <w:ind w:left="1446"/>
         <w:jc w:val="both"/>
         <w:rPr>
@@ -4250,35 +4653,53 @@
     </w:p>
     <w:p>
       <w:pPr>
-        <w:spacing w:after="80"/>
+        <w:spacing w:after="0" w:line="480" w:lineRule="auto"/>
         <w:jc w:val="both"/>
         <w:rPr>
           <w:rFonts w:cs="Times New Roman"/>
           <w:b/>
           <w:szCs w:val="24"/>
         </w:rPr>
-      </w:pPr>
-      <w:r>
+        <w:sectPr>
+          <w:pgSz w:w="11906" w:h="16838"/>
+          <w:pgMar w:top="2268" w:right="1440" w:bottom="1440" w:left="1440" w:header="708" w:footer="708" w:gutter="0"/>
+          <w:cols w:space="708"/>
+          <w:docGrid w:linePitch="360"/>
+        </w:sectPr>
+      </w:pPr>
+    </w:p>
+    <w:p>
+      <w:pPr>
+        <w:spacing w:after="0" w:line="480" w:lineRule="auto"/>
+        <w:jc w:val="both"/>
         <w:rPr>
           <w:rFonts w:cs="Times New Roman"/>
           <w:b/>
           <w:szCs w:val="24"/>
         </w:rPr>
-        <w:t>BAB III</w:t>
-      </w:r>
+      </w:pPr>
       <w:r>
         <w:rPr>
           <w:rFonts w:cs="Times New Roman"/>
           <w:b/>
           <w:szCs w:val="24"/>
         </w:rPr>
+        <w:lastRenderedPageBreak/>
+        <w:t>BAB III</w:t>
+      </w:r>
+      <w:r>
+        <w:rPr>
+          <w:rFonts w:cs="Times New Roman"/>
+          <w:b/>
+          <w:szCs w:val="24"/>
+        </w:rPr>
         <w:tab/>
         <w:t>INFRASTRUKTUR</w:t>
       </w:r>
     </w:p>
     <w:p>
       <w:pPr>
-        <w:spacing w:after="240"/>
+        <w:spacing w:after="0" w:line="480" w:lineRule="auto"/>
         <w:ind w:left="1446"/>
         <w:jc w:val="both"/>
         <w:rPr>
@@ -4296,7 +4717,7 @@
     </w:p>
     <w:p>
       <w:pPr>
-        <w:spacing w:after="80"/>
+        <w:spacing w:after="0" w:line="480" w:lineRule="auto"/>
         <w:jc w:val="both"/>
         <w:rPr>
           <w:rFonts w:cs="Times New Roman"/>
@@ -4324,7 +4745,7 @@
     </w:p>
     <w:p>
       <w:pPr>
-        <w:spacing w:after="240"/>
+        <w:spacing w:after="0" w:line="480" w:lineRule="auto"/>
         <w:ind w:left="1446"/>
         <w:jc w:val="both"/>
         <w:rPr>
@@ -4342,7 +4763,7 @@
     </w:p>
     <w:p>
       <w:pPr>
-        <w:spacing w:after="80"/>
+        <w:spacing w:after="0" w:line="480" w:lineRule="auto"/>
         <w:jc w:val="both"/>
         <w:rPr>
           <w:rFonts w:cs="Times New Roman"/>
@@ -4370,6 +4791,7 @@
     </w:p>
     <w:p>
       <w:pPr>
+        <w:spacing w:after="0" w:line="480" w:lineRule="auto"/>
         <w:ind w:left="1446"/>
         <w:jc w:val="both"/>
         <w:rPr>
@@ -4398,15 +4820,12 @@
     <w:p>
       <w:pPr>
         <w:pStyle w:val="Header1"/>
-        <w:ind w:left="0"/>
-        <w:jc w:val="both"/>
       </w:pPr>
     </w:p>
     <w:p/>
     <w:sectPr>
-      <w:footerReference w:type="default" r:id="rId25"/>
       <w:pgSz w:w="11906" w:h="16838"/>
-      <w:pgMar w:top="1418" w:right="1440" w:bottom="1440" w:left="1440" w:header="708" w:footer="708" w:gutter="0"/>
+      <w:pgMar w:top="2268" w:right="1440" w:bottom="1440" w:left="1440" w:header="708" w:footer="708" w:gutter="0"/>
       <w:cols w:space="708"/>
       <w:docGrid w:linePitch="360"/>
     </w:sectPr>
@@ -4443,7 +4862,7 @@
 <w:ftr xmlns:wpc="http://schemas.microsoft.com/office/word/2010/wordprocessingCanvas" xmlns:mc="http://schemas.openxmlformats.org/markup-compatibility/2006" xmlns:o="urn:schemas-microsoft-com:office:office" xmlns:r="http://schemas.openxmlformats.org/officeDocument/2006/relationships" xmlns:m="http://schemas.openxmlformats.org/officeDocument/2006/math" xmlns:v="urn:schemas-microsoft-com:vml" xmlns:wp14="http://schemas.microsoft.com/office/word/2010/wordprocessingDrawing" xmlns:wp="http://schemas.openxmlformats.org/drawingml/2006/wordprocessingDrawing" xmlns:w10="urn:schemas-microsoft-com:office:word" xmlns:w="http://schemas.openxmlformats.org/wordprocessingml/2006/main" xmlns:w14="http://schemas.microsoft.com/office/word/2010/wordml" xmlns:w15="http://schemas.microsoft.com/office/word/2012/wordml" xmlns:wpg="http://schemas.microsoft.com/office/word/2010/wordprocessingGroup" xmlns:wpi="http://schemas.microsoft.com/office/word/2010/wordprocessingInk" xmlns:wne="http://schemas.microsoft.com/office/word/2006/wordml" xmlns:wps="http://schemas.microsoft.com/office/word/2010/wordprocessingShape" mc:Ignorable="w14 w15 wp14">
   <w:sdt>
     <w:sdtPr>
-      <w:id w:val="-1555079073"/>
+      <w:id w:val="306450380"/>
       <w:docPartObj>
         <w:docPartGallery w:val="Page Numbers (Bottom of Page)"/>
         <w:docPartUnique/>
@@ -4472,7 +4891,7 @@
           <w:rPr>
             <w:noProof/>
           </w:rPr>
-          <w:t>4</w:t>
+          <w:t>13</w:t>
         </w:r>
         <w:r>
           <w:rPr>
@@ -6730,6 +7149,92 @@
     </w:lvl>
   </w:abstractNum>
   <w:abstractNum w:abstractNumId="25" w15:restartNumberingAfterBreak="0">
+    <w:nsid w:val="5D832C08"/>
+    <w:multiLevelType w:val="hybridMultilevel"/>
+    <w:tmpl w:val="BE0C485E"/>
+    <w:lvl w:ilvl="0" w:tplc="0421000F">
+      <w:start w:val="1"/>
+      <w:numFmt w:val="decimal"/>
+      <w:lvlText w:val="%1."/>
+      <w:lvlJc w:val="left"/>
+      <w:pPr>
+        <w:ind w:left="1287" w:hanging="360"/>
+      </w:pPr>
+    </w:lvl>
+    <w:lvl w:ilvl="1" w:tplc="04210019" w:tentative="1">
+      <w:start w:val="1"/>
+      <w:numFmt w:val="lowerLetter"/>
+      <w:lvlText w:val="%2."/>
+      <w:lvlJc w:val="left"/>
+      <w:pPr>
+        <w:ind w:left="2007" w:hanging="360"/>
+      </w:pPr>
+    </w:lvl>
+    <w:lvl w:ilvl="2" w:tplc="0421001B" w:tentative="1">
+      <w:start w:val="1"/>
+      <w:numFmt w:val="lowerRoman"/>
+      <w:lvlText w:val="%3."/>
+      <w:lvlJc w:val="right"/>
+      <w:pPr>
+        <w:ind w:left="2727" w:hanging="180"/>
+      </w:pPr>
+    </w:lvl>
+    <w:lvl w:ilvl="3" w:tplc="0421000F" w:tentative="1">
+      <w:start w:val="1"/>
+      <w:numFmt w:val="decimal"/>
+      <w:lvlText w:val="%4."/>
+      <w:lvlJc w:val="left"/>
+      <w:pPr>
+        <w:ind w:left="3447" w:hanging="360"/>
+      </w:pPr>
+    </w:lvl>
+    <w:lvl w:ilvl="4" w:tplc="04210019" w:tentative="1">
+      <w:start w:val="1"/>
+      <w:numFmt w:val="lowerLetter"/>
+      <w:lvlText w:val="%5."/>
+      <w:lvlJc w:val="left"/>
+      <w:pPr>
+        <w:ind w:left="4167" w:hanging="360"/>
+      </w:pPr>
+    </w:lvl>
+    <w:lvl w:ilvl="5" w:tplc="0421001B" w:tentative="1">
+      <w:start w:val="1"/>
+      <w:numFmt w:val="lowerRoman"/>
+      <w:lvlText w:val="%6."/>
+      <w:lvlJc w:val="right"/>
+      <w:pPr>
+        <w:ind w:left="4887" w:hanging="180"/>
+      </w:pPr>
+    </w:lvl>
+    <w:lvl w:ilvl="6" w:tplc="0421000F" w:tentative="1">
+      <w:start w:val="1"/>
+      <w:numFmt w:val="decimal"/>
+      <w:lvlText w:val="%7."/>
+      <w:lvlJc w:val="left"/>
+      <w:pPr>
+        <w:ind w:left="5607" w:hanging="360"/>
+      </w:pPr>
+    </w:lvl>
+    <w:lvl w:ilvl="7" w:tplc="04210019" w:tentative="1">
+      <w:start w:val="1"/>
+      <w:numFmt w:val="lowerLetter"/>
+      <w:lvlText w:val="%8."/>
+      <w:lvlJc w:val="left"/>
+      <w:pPr>
+        <w:ind w:left="6327" w:hanging="360"/>
+      </w:pPr>
+    </w:lvl>
+    <w:lvl w:ilvl="8" w:tplc="0421001B" w:tentative="1">
+      <w:start w:val="1"/>
+      <w:numFmt w:val="lowerRoman"/>
+      <w:lvlText w:val="%9."/>
+      <w:lvlJc w:val="right"/>
+      <w:pPr>
+        <w:ind w:left="7047" w:hanging="180"/>
+      </w:pPr>
+    </w:lvl>
+  </w:abstractNum>
+  <w:abstractNum w:abstractNumId="26" w15:restartNumberingAfterBreak="0">
     <w:nsid w:val="5F0E6C2C"/>
     <w:multiLevelType w:val="hybridMultilevel"/>
     <w:tmpl w:val="5EC2BBA2"/>
@@ -6818,7 +7323,7 @@
       </w:pPr>
     </w:lvl>
   </w:abstractNum>
-  <w:abstractNum w:abstractNumId="26" w15:restartNumberingAfterBreak="0">
+  <w:abstractNum w:abstractNumId="27" w15:restartNumberingAfterBreak="0">
     <w:nsid w:val="5F191934"/>
     <w:multiLevelType w:val="hybridMultilevel"/>
     <w:tmpl w:val="B9D83612"/>
@@ -6907,7 +7412,7 @@
       </w:pPr>
     </w:lvl>
   </w:abstractNum>
-  <w:abstractNum w:abstractNumId="27" w15:restartNumberingAfterBreak="0">
+  <w:abstractNum w:abstractNumId="28" w15:restartNumberingAfterBreak="0">
     <w:nsid w:val="62424119"/>
     <w:multiLevelType w:val="hybridMultilevel"/>
     <w:tmpl w:val="50DA3532"/>
@@ -6996,7 +7501,7 @@
       </w:pPr>
     </w:lvl>
   </w:abstractNum>
-  <w:abstractNum w:abstractNumId="28" w15:restartNumberingAfterBreak="0">
+  <w:abstractNum w:abstractNumId="29" w15:restartNumberingAfterBreak="0">
     <w:nsid w:val="674878DB"/>
     <w:multiLevelType w:val="hybridMultilevel"/>
     <w:tmpl w:val="A4E8CFB0"/>
@@ -7082,7 +7587,7 @@
       </w:pPr>
     </w:lvl>
   </w:abstractNum>
-  <w:abstractNum w:abstractNumId="29" w15:restartNumberingAfterBreak="0">
+  <w:abstractNum w:abstractNumId="30" w15:restartNumberingAfterBreak="0">
     <w:nsid w:val="6AA21F44"/>
     <w:multiLevelType w:val="hybridMultilevel"/>
     <w:tmpl w:val="50426EC4"/>
@@ -7195,7 +7700,7 @@
       </w:rPr>
     </w:lvl>
   </w:abstractNum>
-  <w:abstractNum w:abstractNumId="30" w15:restartNumberingAfterBreak="0">
+  <w:abstractNum w:abstractNumId="31" w15:restartNumberingAfterBreak="0">
     <w:nsid w:val="701B0BF2"/>
     <w:multiLevelType w:val="hybridMultilevel"/>
     <w:tmpl w:val="B038E3D6"/>
@@ -7282,7 +7787,7 @@
       </w:pPr>
     </w:lvl>
   </w:abstractNum>
-  <w:abstractNum w:abstractNumId="31" w15:restartNumberingAfterBreak="0">
+  <w:abstractNum w:abstractNumId="32" w15:restartNumberingAfterBreak="0">
     <w:nsid w:val="71D96FDB"/>
     <w:multiLevelType w:val="hybridMultilevel"/>
     <w:tmpl w:val="DDBAA574"/>
@@ -7368,7 +7873,7 @@
       </w:pPr>
     </w:lvl>
   </w:abstractNum>
-  <w:abstractNum w:abstractNumId="32" w15:restartNumberingAfterBreak="0">
+  <w:abstractNum w:abstractNumId="33" w15:restartNumberingAfterBreak="0">
     <w:nsid w:val="7B4142D2"/>
     <w:multiLevelType w:val="hybridMultilevel"/>
     <w:tmpl w:val="80301100"/>
@@ -7494,7 +7999,7 @@
     <w:abstractNumId w:val="11"/>
   </w:num>
   <w:num w:numId="10">
-    <w:abstractNumId w:val="26"/>
+    <w:abstractNumId w:val="27"/>
   </w:num>
   <w:num w:numId="11">
     <w:abstractNumId w:val="7"/>
@@ -7503,10 +8008,10 @@
     <w:abstractNumId w:val="17"/>
   </w:num>
   <w:num w:numId="13">
-    <w:abstractNumId w:val="31"/>
+    <w:abstractNumId w:val="32"/>
   </w:num>
   <w:num w:numId="14">
-    <w:abstractNumId w:val="28"/>
+    <w:abstractNumId w:val="29"/>
   </w:num>
   <w:num w:numId="15">
     <w:abstractNumId w:val="8"/>
@@ -7518,13 +8023,13 @@
     <w:abstractNumId w:val="9"/>
   </w:num>
   <w:num w:numId="18">
-    <w:abstractNumId w:val="27"/>
+    <w:abstractNumId w:val="28"/>
   </w:num>
   <w:num w:numId="19">
     <w:abstractNumId w:val="1"/>
   </w:num>
   <w:num w:numId="20">
-    <w:abstractNumId w:val="25"/>
+    <w:abstractNumId w:val="26"/>
   </w:num>
   <w:num w:numId="21">
     <w:abstractNumId w:val="2"/>
@@ -7539,7 +8044,7 @@
     <w:abstractNumId w:val="20"/>
   </w:num>
   <w:num w:numId="25">
-    <w:abstractNumId w:val="32"/>
+    <w:abstractNumId w:val="33"/>
   </w:num>
   <w:num w:numId="26">
     <w:abstractNumId w:val="18"/>
@@ -7554,7 +8059,7 @@
     <w:abstractNumId w:val="15"/>
   </w:num>
   <w:num w:numId="29">
-    <w:abstractNumId w:val="29"/>
+    <w:abstractNumId w:val="30"/>
   </w:num>
   <w:num w:numId="30">
     <w:abstractNumId w:val="13"/>
@@ -7566,22 +8071,22 @@
     <w:abstractNumId w:val="5"/>
   </w:num>
   <w:num w:numId="33">
-    <w:abstractNumId w:val="30"/>
+    <w:abstractNumId w:val="31"/>
   </w:num>
   <w:num w:numId="34">
-    <w:abstractNumId w:val="30"/>
+    <w:abstractNumId w:val="31"/>
     <w:lvlOverride w:ilvl="0">
       <w:startOverride w:val="1"/>
     </w:lvlOverride>
   </w:num>
   <w:num w:numId="35">
-    <w:abstractNumId w:val="30"/>
+    <w:abstractNumId w:val="31"/>
     <w:lvlOverride w:ilvl="0">
       <w:startOverride w:val="1"/>
     </w:lvlOverride>
   </w:num>
   <w:num w:numId="36">
-    <w:abstractNumId w:val="30"/>
+    <w:abstractNumId w:val="31"/>
     <w:lvlOverride w:ilvl="0">
       <w:startOverride w:val="1"/>
     </w:lvlOverride>
@@ -7602,13 +8107,13 @@
     <w:abstractNumId w:val="0"/>
   </w:num>
   <w:num w:numId="42">
-    <w:abstractNumId w:val="30"/>
+    <w:abstractNumId w:val="31"/>
     <w:lvlOverride w:ilvl="0">
       <w:startOverride w:val="1"/>
     </w:lvlOverride>
   </w:num>
   <w:num w:numId="43">
-    <w:abstractNumId w:val="30"/>
+    <w:abstractNumId w:val="31"/>
     <w:lvlOverride w:ilvl="0">
       <w:startOverride w:val="1"/>
     </w:lvlOverride>
@@ -7756,6 +8261,9 @@
     <w:lvlOverride w:ilvl="8">
       <w:startOverride w:val="1"/>
     </w:lvlOverride>
+  </w:num>
+  <w:num w:numId="48">
+    <w:abstractNumId w:val="25"/>
   </w:num>
 </w:numbering>
 </file>
@@ -8340,9 +8848,9 @@
     <w:link w:val="Header1Char"/>
     <w:autoRedefine/>
     <w:qFormat/>
-    <w:rsid w:val="00FF518B"/>
+    <w:rsid w:val="00424F4F"/>
     <w:pPr>
-      <w:spacing w:before="0" w:after="160" w:line="480" w:lineRule="auto"/>
+      <w:spacing w:before="0" w:line="480" w:lineRule="auto"/>
     </w:pPr>
     <w:rPr>
       <w:rFonts w:ascii="Times New Roman" w:hAnsi="Times New Roman" w:cs="Times New Roman"/>
@@ -8357,22 +8865,22 @@
     <w:link w:val="ContentTitleChar"/>
     <w:autoRedefine/>
     <w:qFormat/>
-    <w:rsid w:val="007F7B93"/>
+    <w:rsid w:val="00B44801"/>
     <w:pPr>
-      <w:spacing w:before="0"/>
+      <w:spacing w:before="0" w:line="360" w:lineRule="auto"/>
     </w:pPr>
     <w:rPr>
       <w:rFonts w:ascii="Times New Roman" w:hAnsi="Times New Roman" w:cs="Times New Roman"/>
       <w:b/>
       <w:color w:val="auto"/>
-      <w:sz w:val="28"/>
+      <w:sz w:val="24"/>
     </w:rPr>
   </w:style>
   <w:style w:type="character" w:customStyle="1" w:styleId="Header1Char">
     <w:name w:val="Header 1 Char"/>
     <w:basedOn w:val="Heading1Char"/>
     <w:link w:val="Header1"/>
-    <w:rsid w:val="00FF518B"/>
+    <w:rsid w:val="00424F4F"/>
     <w:rPr>
       <w:rFonts w:ascii="Times New Roman" w:eastAsiaTheme="majorEastAsia" w:hAnsi="Times New Roman" w:cs="Times New Roman"/>
       <w:b/>
@@ -8408,12 +8916,12 @@
     <w:name w:val="Content Title Char"/>
     <w:basedOn w:val="Heading1Char"/>
     <w:link w:val="ContentTitle"/>
-    <w:rsid w:val="007F7B93"/>
+    <w:rsid w:val="00B44801"/>
     <w:rPr>
       <w:rFonts w:ascii="Times New Roman" w:eastAsiaTheme="majorEastAsia" w:hAnsi="Times New Roman" w:cs="Times New Roman"/>
       <w:b/>
       <w:color w:val="2E74B5" w:themeColor="accent1" w:themeShade="BF"/>
-      <w:sz w:val="28"/>
+      <w:sz w:val="24"/>
       <w:szCs w:val="32"/>
     </w:rPr>
   </w:style>
@@ -8616,7 +9124,7 @@
       <inkml:brushProperty name="color" value="#0938CF"/>
     </inkml:brush>
   </inkml:definitions>
-  <inkml:trace contextRef="#ctx0" brushRef="#br0">0 0 24575,'0'0'-8191</inkml:trace>
+  <inkml:trace contextRef="#ctx0" brushRef="#br0">-2147483648-2147483648 24575,'0'0'-8191</inkml:trace>
 </inkml:ink>
 </file>
 
@@ -8886,7 +9394,7 @@
 </file>
 
 <file path=customXml/itemProps1.xml><?xml version="1.0" encoding="utf-8"?>
-<ds:datastoreItem xmlns:ds="http://schemas.openxmlformats.org/officeDocument/2006/customXml" ds:itemID="{692844BD-D1C9-4C89-81BE-7CF6AC9063C7}">
+<ds:datastoreItem xmlns:ds="http://schemas.openxmlformats.org/officeDocument/2006/customXml" ds:itemID="{E602730C-F620-4570-B9C9-597D2D731219}">
   <ds:schemaRefs>
     <ds:schemaRef ds:uri="http://schemas.openxmlformats.org/officeDocument/2006/bibliography"/>
   </ds:schemaRefs>

</xml_diff>